<commit_message>
lab record updated till lab 6
</commit_message>
<xml_diff>
--- a/Dibyanshu Mohapatra/008_Dibyanshu_Mohapatra_LABRECORD.docx
+++ b/Dibyanshu Mohapatra/008_Dibyanshu_Mohapatra_LABRECORD.docx
@@ -21,13 +21,8 @@
       </w:r>
     </w:p>
     <w:p>
-      <w:proofErr w:type="gramStart"/>
-      <w:r>
-        <w:t>What's</w:t>
-      </w:r>
-      <w:proofErr w:type="gramEnd"/>
-      <w:r>
-        <w:t xml:space="preserve"> the difference between Git and GitHub?</w:t>
+      <w:r>
+        <w:t>What's the difference between Git and GitHub?</w:t>
       </w:r>
     </w:p>
     <w:p>
@@ -139,15 +134,7 @@
         </w:numPr>
       </w:pPr>
       <w:r>
-        <w:t xml:space="preserve">Version control is a system that tracks and manages changes to files and code, enabling collaboration and keeping a history of revisions. </w:t>
-      </w:r>
-      <w:proofErr w:type="gramStart"/>
-      <w:r>
-        <w:t>It's</w:t>
-      </w:r>
-      <w:proofErr w:type="gramEnd"/>
-      <w:r>
-        <w:t xml:space="preserve"> important for collaboration, backup, and tracking changes in software development.</w:t>
+        <w:t>Version control is a system that tracks and manages changes to files and code, enabling collaboration and keeping a history of revisions. It's important for collaboration, backup, and tracking changes in software development.</w:t>
       </w:r>
     </w:p>
     <w:p>
@@ -235,15 +222,7 @@
         </w:numPr>
       </w:pPr>
       <w:r>
-        <w:t xml:space="preserve">A repository in the context of Git is a data structure that stores a collection of files, along with their revision history and metadata. </w:t>
-      </w:r>
-      <w:proofErr w:type="gramStart"/>
-      <w:r>
-        <w:t>It's</w:t>
-      </w:r>
-      <w:proofErr w:type="gramEnd"/>
-      <w:r>
-        <w:t xml:space="preserve"> where your project's source code and version history are managed, allowing you to track changes, collaborate with others, and maintain a complete history of your project.</w:t>
+        <w:t>A repository in the context of Git is a data structure that stores a collection of files, along with their revision history and metadata. It's where your project's source code and version history are managed, allowing you to track changes, collaborate with others, and maintain a complete history of your project.</w:t>
       </w:r>
     </w:p>
     <w:p/>
@@ -540,15 +519,7 @@
         </w:numPr>
       </w:pPr>
       <w:r>
-        <w:t xml:space="preserve">Backup: It serves as a backup of a repository </w:t>
-      </w:r>
-      <w:proofErr w:type="gramStart"/>
-      <w:r>
-        <w:t>you're</w:t>
-      </w:r>
-      <w:proofErr w:type="gramEnd"/>
-      <w:r>
-        <w:t xml:space="preserve"> interested in or a starting point for your own projects based on someone else's work.</w:t>
+        <w:t>Backup: It serves as a backup of a repository you're interested in or a starting point for your own projects based on someone else's work.</w:t>
       </w:r>
     </w:p>
     <w:p>
@@ -584,15 +555,7 @@
         </w:numPr>
       </w:pPr>
       <w:r>
-        <w:t xml:space="preserve">Ownership: If you want to take over maintenance of a project that you </w:t>
-      </w:r>
-      <w:proofErr w:type="gramStart"/>
-      <w:r>
-        <w:t>didn't</w:t>
-      </w:r>
-      <w:proofErr w:type="gramEnd"/>
-      <w:r>
-        <w:t xml:space="preserve"> originally create, you can fork it to establish your own version.</w:t>
+        <w:t>Ownership: If you want to take over maintenance of a project that you didn't originally create, you can fork it to establish your own version.</w:t>
       </w:r>
     </w:p>
     <w:p>
@@ -1096,15 +1059,7 @@
       </w:r>
       <w:r>
         <w:tab/>
-        <w:t xml:space="preserve">A led </w:t>
-      </w:r>
-      <w:proofErr w:type="gramStart"/>
-      <w:r>
-        <w:t>was connected with</w:t>
-      </w:r>
-      <w:proofErr w:type="gramEnd"/>
-      <w:r>
-        <w:t xml:space="preserve"> the GND pin and the pin number 2 of the board.</w:t>
+        <w:t>A led was connected with the GND pin and the pin number 2 of the board.</w:t>
       </w:r>
     </w:p>
     <w:p>
@@ -1155,15 +1110,7 @@
     </w:p>
     <w:p>
       <w:r>
-        <w:t xml:space="preserve">void </w:t>
-      </w:r>
-      <w:proofErr w:type="gramStart"/>
-      <w:r>
-        <w:t>setup(</w:t>
-      </w:r>
-      <w:proofErr w:type="gramEnd"/>
-      <w:r>
-        <w:t>) {</w:t>
+        <w:t>void setup() {</w:t>
       </w:r>
     </w:p>
     <w:p>
@@ -1173,7 +1120,6 @@
     </w:p>
     <w:p>
       <w:proofErr w:type="spellStart"/>
-      <w:proofErr w:type="gramStart"/>
       <w:r>
         <w:t>pinMode</w:t>
       </w:r>
@@ -1182,7 +1128,6 @@
         <w:t>(</w:t>
       </w:r>
       <w:proofErr w:type="spellStart"/>
-      <w:proofErr w:type="gramEnd"/>
       <w:r>
         <w:t>ledPin</w:t>
       </w:r>
@@ -1213,28 +1158,12 @@
     </w:p>
     <w:p>
       <w:r>
-        <w:t xml:space="preserve">// The loop function runs </w:t>
-      </w:r>
-      <w:proofErr w:type="gramStart"/>
-      <w:r>
-        <w:t>over and over again</w:t>
-      </w:r>
-      <w:proofErr w:type="gramEnd"/>
-      <w:r>
-        <w:t xml:space="preserve"> forever</w:t>
-      </w:r>
-    </w:p>
-    <w:p>
-      <w:r>
-        <w:t xml:space="preserve">void </w:t>
-      </w:r>
-      <w:proofErr w:type="gramStart"/>
-      <w:r>
-        <w:t>loop(</w:t>
-      </w:r>
-      <w:proofErr w:type="gramEnd"/>
-      <w:r>
-        <w:t>) {</w:t>
+        <w:t>// The loop function runs over and over again forever</w:t>
+      </w:r>
+    </w:p>
+    <w:p>
+      <w:r>
+        <w:t>void loop() {</w:t>
       </w:r>
     </w:p>
     <w:p>
@@ -1244,7 +1173,6 @@
     </w:p>
     <w:p>
       <w:proofErr w:type="spellStart"/>
-      <w:proofErr w:type="gramStart"/>
       <w:r>
         <w:t>digitalWrite</w:t>
       </w:r>
@@ -1253,7 +1181,6 @@
         <w:t>(</w:t>
       </w:r>
       <w:proofErr w:type="spellStart"/>
-      <w:proofErr w:type="gramEnd"/>
       <w:r>
         <w:t>ledPin</w:t>
       </w:r>
@@ -1268,13 +1195,8 @@
       </w:r>
     </w:p>
     <w:p>
-      <w:proofErr w:type="gramStart"/>
-      <w:r>
-        <w:t>delay(</w:t>
-      </w:r>
-      <w:proofErr w:type="gramEnd"/>
-      <w:r>
-        <w:t>1000);</w:t>
+      <w:r>
+        <w:t>delay(1000);</w:t>
       </w:r>
     </w:p>
     <w:p>
@@ -1284,7 +1206,6 @@
     </w:p>
     <w:p>
       <w:proofErr w:type="spellStart"/>
-      <w:proofErr w:type="gramStart"/>
       <w:r>
         <w:t>digitalWrite</w:t>
       </w:r>
@@ -1293,7 +1214,6 @@
         <w:t>(</w:t>
       </w:r>
       <w:proofErr w:type="spellStart"/>
-      <w:proofErr w:type="gramEnd"/>
       <w:r>
         <w:t>ledPin</w:t>
       </w:r>
@@ -1308,13 +1228,8 @@
       </w:r>
     </w:p>
     <w:p>
-      <w:proofErr w:type="gramStart"/>
-      <w:r>
-        <w:t>delay(</w:t>
-      </w:r>
-      <w:proofErr w:type="gramEnd"/>
-      <w:r>
-        <w:t>1000);</w:t>
+      <w:r>
+        <w:t>delay(1000);</w:t>
       </w:r>
     </w:p>
     <w:p>
@@ -1764,15 +1679,7 @@
         </w:numPr>
       </w:pPr>
       <w:r>
-        <w:t xml:space="preserve">Open node red in pc by typing ‘node-red’ in cmd. </w:t>
-      </w:r>
-      <w:proofErr w:type="gramStart"/>
-      <w:r>
-        <w:t>Also</w:t>
-      </w:r>
-      <w:proofErr w:type="gramEnd"/>
-      <w:r>
-        <w:t xml:space="preserve"> open </w:t>
+        <w:t xml:space="preserve">Open node red in pc by typing ‘node-red’ in cmd. Also open </w:t>
       </w:r>
       <w:proofErr w:type="spellStart"/>
       <w:r>
@@ -1792,15 +1699,7 @@
         </w:numPr>
       </w:pPr>
       <w:r>
-        <w:t xml:space="preserve">Get the </w:t>
-      </w:r>
-      <w:proofErr w:type="gramStart"/>
-      <w:r>
-        <w:t>broker</w:t>
-      </w:r>
-      <w:proofErr w:type="gramEnd"/>
-      <w:r>
-        <w:t xml:space="preserve"> name, address and port from </w:t>
+        <w:t xml:space="preserve">Get the broker name, address and port from </w:t>
       </w:r>
       <w:proofErr w:type="spellStart"/>
       <w:r>
@@ -1848,15 +1747,7 @@
       </w:r>
       <w:proofErr w:type="spellEnd"/>
       <w:r>
-        <w:t xml:space="preserve">-in. Add broker name, </w:t>
-      </w:r>
-      <w:proofErr w:type="gramStart"/>
-      <w:r>
-        <w:t>address</w:t>
-      </w:r>
-      <w:proofErr w:type="gramEnd"/>
-      <w:r>
-        <w:t xml:space="preserve"> and port. Then, add a topic name and save it.</w:t>
+        <w:t>-in. Add broker name, address and port. Then, add a topic name and save it.</w:t>
       </w:r>
     </w:p>
     <w:p>
@@ -1896,15 +1787,7 @@
         </w:numPr>
       </w:pPr>
       <w:r>
-        <w:t xml:space="preserve">Then, go to publish on the app. Select the </w:t>
-      </w:r>
-      <w:proofErr w:type="gramStart"/>
-      <w:r>
-        <w:t>broker</w:t>
-      </w:r>
-      <w:proofErr w:type="gramEnd"/>
-      <w:r>
-        <w:t xml:space="preserve"> name, enter the same topic name and select the sensor.</w:t>
+        <w:t>Then, go to publish on the app. Select the broker name, enter the same topic name and select the sensor.</w:t>
       </w:r>
     </w:p>
     <w:p>
@@ -1987,6 +1870,2112 @@
       </w:r>
     </w:p>
     <w:p/>
+    <w:p/>
+    <w:p/>
+    <w:p/>
+    <w:p/>
+    <w:p/>
+    <w:p/>
+    <w:p/>
+    <w:p/>
+    <w:p/>
+    <w:p/>
+    <w:p/>
+    <w:p/>
+    <w:p/>
+    <w:p>
+      <w:r>
+        <w:lastRenderedPageBreak/>
+        <w:t>#LAB 5</w:t>
+      </w:r>
+    </w:p>
+    <w:p>
+      <w:pPr>
+        <w:shd w:val="clear" w:color="auto" w:fill="FFFFFF"/>
+        <w:spacing w:before="100" w:beforeAutospacing="1" w:after="100" w:afterAutospacing="1" w:line="240" w:lineRule="auto"/>
+        <w:rPr>
+          <w:rFonts w:ascii="Roboto" w:eastAsia="Times New Roman" w:hAnsi="Roboto" w:cs="Times New Roman"/>
+          <w:sz w:val="20"/>
+          <w:szCs w:val="20"/>
+          <w:lang w:val="en-IN"/>
+        </w:rPr>
+      </w:pPr>
+      <w:r>
+        <w:t>Aim:</w:t>
+      </w:r>
+      <w:r>
+        <w:rPr>
+          <w:rFonts w:ascii="Roboto" w:hAnsi="Roboto"/>
+          <w:sz w:val="20"/>
+          <w:szCs w:val="20"/>
+        </w:rPr>
+        <w:t xml:space="preserve"> </w:t>
+      </w:r>
+      <w:r>
+        <w:rPr>
+          <w:rFonts w:ascii="Roboto" w:eastAsia="Times New Roman" w:hAnsi="Roboto" w:cs="Times New Roman"/>
+          <w:sz w:val="20"/>
+          <w:szCs w:val="20"/>
+          <w:lang w:val="en-IN"/>
+        </w:rPr>
+        <w:t>Interfacing DHT sen</w:t>
+      </w:r>
+      <w:r>
+        <w:rPr>
+          <w:rFonts w:ascii="Roboto" w:eastAsia="Times New Roman" w:hAnsi="Roboto" w:cs="Times New Roman"/>
+          <w:sz w:val="20"/>
+          <w:szCs w:val="20"/>
+          <w:lang w:val="en-IN"/>
+        </w:rPr>
+        <w:t>s</w:t>
+      </w:r>
+      <w:r>
+        <w:rPr>
+          <w:rFonts w:ascii="Roboto" w:eastAsia="Times New Roman" w:hAnsi="Roboto" w:cs="Times New Roman"/>
+          <w:sz w:val="20"/>
+          <w:szCs w:val="20"/>
+          <w:lang w:val="en-IN"/>
+        </w:rPr>
+        <w:t>or with Arduino</w:t>
+      </w:r>
+    </w:p>
+    <w:p>
+      <w:pPr>
+        <w:shd w:val="clear" w:color="auto" w:fill="FFFFFF"/>
+        <w:spacing w:before="100" w:beforeAutospacing="1" w:after="100" w:afterAutospacing="1" w:line="360" w:lineRule="atLeast"/>
+      </w:pPr>
+      <w:r>
+        <w:t>Theory:</w:t>
+      </w:r>
+    </w:p>
+    <w:p>
+      <w:pPr>
+        <w:pStyle w:val="ListParagraph"/>
+        <w:numPr>
+          <w:ilvl w:val="0"/>
+          <w:numId w:val="16"/>
+        </w:numPr>
+        <w:shd w:val="clear" w:color="auto" w:fill="FFFFFF"/>
+        <w:spacing w:before="100" w:beforeAutospacing="1" w:after="100" w:afterAutospacing="1" w:line="360" w:lineRule="atLeast"/>
+      </w:pPr>
+      <w:r>
+        <w:rPr>
+          <w:rFonts w:ascii="Roboto" w:eastAsia="Times New Roman" w:hAnsi="Roboto" w:cs="Times New Roman"/>
+          <w:color w:val="333333"/>
+          <w:sz w:val="24"/>
+          <w:szCs w:val="24"/>
+          <w:lang w:val="en-IN"/>
+        </w:rPr>
+        <w:t>DHT11 sensor measures and provides humidity and temperature values serially over a single wire.</w:t>
+      </w:r>
+    </w:p>
+    <w:p>
+      <w:pPr>
+        <w:numPr>
+          <w:ilvl w:val="0"/>
+          <w:numId w:val="15"/>
+        </w:numPr>
+        <w:shd w:val="clear" w:color="auto" w:fill="FFFFFF"/>
+        <w:spacing w:before="100" w:beforeAutospacing="1" w:after="100" w:afterAutospacing="1" w:line="360" w:lineRule="atLeast"/>
+        <w:rPr>
+          <w:rFonts w:ascii="Roboto" w:eastAsia="Times New Roman" w:hAnsi="Roboto" w:cs="Times New Roman"/>
+          <w:color w:val="333333"/>
+          <w:sz w:val="24"/>
+          <w:szCs w:val="24"/>
+          <w:lang w:val="en-IN"/>
+        </w:rPr>
+      </w:pPr>
+      <w:r>
+        <w:rPr>
+          <w:rFonts w:ascii="Roboto" w:eastAsia="Times New Roman" w:hAnsi="Roboto" w:cs="Times New Roman"/>
+          <w:color w:val="333333"/>
+          <w:sz w:val="24"/>
+          <w:szCs w:val="24"/>
+          <w:lang w:val="en-IN"/>
+        </w:rPr>
+        <w:t>It can measure relative humidity in percentage (20 to 90% RH) and temperature in degree Celsius in the range of 0 to 50°C.</w:t>
+      </w:r>
+    </w:p>
+    <w:p>
+      <w:pPr>
+        <w:numPr>
+          <w:ilvl w:val="0"/>
+          <w:numId w:val="15"/>
+        </w:numPr>
+        <w:shd w:val="clear" w:color="auto" w:fill="FFFFFF"/>
+        <w:spacing w:before="100" w:beforeAutospacing="1" w:after="100" w:afterAutospacing="1" w:line="360" w:lineRule="atLeast"/>
+        <w:rPr>
+          <w:rFonts w:ascii="Roboto" w:eastAsia="Times New Roman" w:hAnsi="Roboto" w:cs="Times New Roman"/>
+          <w:color w:val="333333"/>
+          <w:sz w:val="24"/>
+          <w:szCs w:val="24"/>
+          <w:lang w:val="en-IN"/>
+        </w:rPr>
+      </w:pPr>
+      <w:r>
+        <w:rPr>
+          <w:rFonts w:ascii="Roboto" w:eastAsia="Times New Roman" w:hAnsi="Roboto" w:cs="Times New Roman"/>
+          <w:color w:val="333333"/>
+          <w:sz w:val="24"/>
+          <w:szCs w:val="24"/>
+          <w:lang w:val="en-IN"/>
+        </w:rPr>
+        <w:t>It has 4 pins; one of which is used for data communication in serial form.</w:t>
+      </w:r>
+    </w:p>
+    <w:p>
+      <w:r>
+        <w:t>Code:</w:t>
+      </w:r>
+    </w:p>
+    <w:p>
+      <w:pPr>
+        <w:spacing w:line="240" w:lineRule="auto"/>
+        <w:rPr>
+          <w:rFonts w:ascii="Consolas" w:eastAsia="Times New Roman" w:hAnsi="Consolas" w:cs="Times New Roman"/>
+          <w:color w:val="000000"/>
+          <w:sz w:val="23"/>
+          <w:szCs w:val="23"/>
+          <w:shd w:val="clear" w:color="auto" w:fill="F0F0F0"/>
+          <w:lang w:val="en-IN"/>
+        </w:rPr>
+      </w:pPr>
+      <w:r>
+        <w:rPr>
+          <w:rFonts w:ascii="Consolas" w:eastAsia="Times New Roman" w:hAnsi="Consolas" w:cs="Times New Roman"/>
+          <w:color w:val="2B91AF"/>
+          <w:sz w:val="21"/>
+          <w:szCs w:val="21"/>
+          <w:lang w:val="en-IN"/>
+        </w:rPr>
+        <w:t>#</w:t>
+      </w:r>
+      <w:r>
+        <w:rPr>
+          <w:rFonts w:ascii="Roboto" w:eastAsia="Times New Roman" w:hAnsi="Roboto" w:cs="Times New Roman"/>
+          <w:color w:val="2B91AF"/>
+          <w:sz w:val="24"/>
+          <w:szCs w:val="24"/>
+          <w:lang w:val="en-IN"/>
+        </w:rPr>
+        <w:t>include</w:t>
+      </w:r>
+      <w:r>
+        <w:rPr>
+          <w:rFonts w:ascii="Consolas" w:eastAsia="Times New Roman" w:hAnsi="Consolas" w:cs="Times New Roman"/>
+          <w:color w:val="2B91AF"/>
+          <w:sz w:val="21"/>
+          <w:szCs w:val="21"/>
+          <w:lang w:val="en-IN"/>
+        </w:rPr>
+        <w:t xml:space="preserve"> </w:t>
+      </w:r>
+      <w:r>
+        <w:rPr>
+          <w:rFonts w:ascii="Roboto" w:eastAsia="Times New Roman" w:hAnsi="Roboto" w:cs="Times New Roman"/>
+          <w:color w:val="2B91AF"/>
+          <w:sz w:val="24"/>
+          <w:szCs w:val="24"/>
+          <w:lang w:val="en-IN"/>
+        </w:rPr>
+        <w:t>"</w:t>
+      </w:r>
+      <w:proofErr w:type="spellStart"/>
+      <w:r>
+        <w:rPr>
+          <w:rFonts w:ascii="Roboto" w:eastAsia="Times New Roman" w:hAnsi="Roboto" w:cs="Times New Roman"/>
+          <w:color w:val="2B91AF"/>
+          <w:sz w:val="24"/>
+          <w:szCs w:val="24"/>
+          <w:lang w:val="en-IN"/>
+        </w:rPr>
+        <w:t>DHT.h</w:t>
+      </w:r>
+      <w:proofErr w:type="spellEnd"/>
+      <w:r>
+        <w:rPr>
+          <w:rFonts w:ascii="Roboto" w:eastAsia="Times New Roman" w:hAnsi="Roboto" w:cs="Times New Roman"/>
+          <w:color w:val="2B91AF"/>
+          <w:sz w:val="24"/>
+          <w:szCs w:val="24"/>
+          <w:lang w:val="en-IN"/>
+        </w:rPr>
+        <w:t>"</w:t>
+      </w:r>
+    </w:p>
+    <w:p>
+      <w:pPr>
+        <w:spacing w:line="240" w:lineRule="auto"/>
+        <w:rPr>
+          <w:rFonts w:ascii="Consolas" w:eastAsia="Times New Roman" w:hAnsi="Consolas" w:cs="Times New Roman"/>
+          <w:color w:val="000000"/>
+          <w:sz w:val="23"/>
+          <w:szCs w:val="23"/>
+          <w:shd w:val="clear" w:color="auto" w:fill="F0F0F0"/>
+          <w:lang w:val="en-IN"/>
+        </w:rPr>
+      </w:pPr>
+    </w:p>
+    <w:p>
+      <w:pPr>
+        <w:spacing w:line="240" w:lineRule="auto"/>
+        <w:rPr>
+          <w:rFonts w:ascii="Consolas" w:eastAsia="Times New Roman" w:hAnsi="Consolas" w:cs="Times New Roman"/>
+          <w:color w:val="000000"/>
+          <w:sz w:val="23"/>
+          <w:szCs w:val="23"/>
+          <w:shd w:val="clear" w:color="auto" w:fill="F0F0F0"/>
+          <w:lang w:val="en-IN"/>
+        </w:rPr>
+      </w:pPr>
+      <w:r>
+        <w:rPr>
+          <w:rFonts w:ascii="Consolas" w:eastAsia="Times New Roman" w:hAnsi="Consolas" w:cs="Times New Roman"/>
+          <w:color w:val="000000"/>
+          <w:sz w:val="23"/>
+          <w:szCs w:val="23"/>
+          <w:shd w:val="clear" w:color="auto" w:fill="F0F0F0"/>
+          <w:lang w:val="en-IN"/>
+        </w:rPr>
+        <w:t xml:space="preserve">DHT </w:t>
+      </w:r>
+      <w:proofErr w:type="spellStart"/>
+      <w:r>
+        <w:rPr>
+          <w:rFonts w:ascii="Consolas" w:eastAsia="Times New Roman" w:hAnsi="Consolas" w:cs="Times New Roman"/>
+          <w:color w:val="000000"/>
+          <w:sz w:val="23"/>
+          <w:szCs w:val="23"/>
+          <w:shd w:val="clear" w:color="auto" w:fill="F0F0F0"/>
+          <w:lang w:val="en-IN"/>
+        </w:rPr>
+        <w:t>dht</w:t>
+      </w:r>
+      <w:proofErr w:type="spellEnd"/>
+      <w:r>
+        <w:rPr>
+          <w:rFonts w:ascii="Consolas" w:eastAsia="Times New Roman" w:hAnsi="Consolas" w:cs="Times New Roman"/>
+          <w:color w:val="000000"/>
+          <w:sz w:val="23"/>
+          <w:szCs w:val="23"/>
+          <w:shd w:val="clear" w:color="auto" w:fill="F0F0F0"/>
+          <w:lang w:val="en-IN"/>
+        </w:rPr>
+        <w:t>;</w:t>
+      </w:r>
+    </w:p>
+    <w:p>
+      <w:pPr>
+        <w:spacing w:line="240" w:lineRule="auto"/>
+        <w:rPr>
+          <w:rFonts w:ascii="Consolas" w:eastAsia="Times New Roman" w:hAnsi="Consolas" w:cs="Times New Roman"/>
+          <w:color w:val="000000"/>
+          <w:sz w:val="23"/>
+          <w:szCs w:val="23"/>
+          <w:shd w:val="clear" w:color="auto" w:fill="F0F0F0"/>
+          <w:lang w:val="en-IN"/>
+        </w:rPr>
+      </w:pPr>
+    </w:p>
+    <w:p>
+      <w:pPr>
+        <w:spacing w:line="0" w:lineRule="auto"/>
+        <w:rPr>
+          <w:rFonts w:ascii="Consolas" w:eastAsia="Times New Roman" w:hAnsi="Consolas" w:cs="Times New Roman"/>
+          <w:color w:val="000000"/>
+          <w:sz w:val="21"/>
+          <w:szCs w:val="21"/>
+          <w:lang w:val="en-IN"/>
+        </w:rPr>
+      </w:pPr>
+      <w:r>
+        <w:rPr>
+          <w:rFonts w:ascii="Roboto" w:eastAsia="Times New Roman" w:hAnsi="Roboto" w:cs="Times New Roman"/>
+          <w:color w:val="0000FF"/>
+          <w:sz w:val="24"/>
+          <w:szCs w:val="24"/>
+          <w:lang w:val="en-IN"/>
+        </w:rPr>
+        <w:t>void</w:t>
+      </w:r>
+      <w:r>
+        <w:rPr>
+          <w:rFonts w:ascii="Consolas" w:eastAsia="Times New Roman" w:hAnsi="Consolas" w:cs="Times New Roman"/>
+          <w:color w:val="000000"/>
+          <w:sz w:val="21"/>
+          <w:szCs w:val="21"/>
+          <w:lang w:val="en-IN"/>
+        </w:rPr>
+        <w:t xml:space="preserve"> </w:t>
+      </w:r>
+      <w:r>
+        <w:rPr>
+          <w:rFonts w:ascii="Roboto" w:eastAsia="Times New Roman" w:hAnsi="Roboto" w:cs="Times New Roman"/>
+          <w:color w:val="A31515"/>
+          <w:sz w:val="24"/>
+          <w:szCs w:val="24"/>
+          <w:lang w:val="en-IN"/>
+        </w:rPr>
+        <w:t>setup</w:t>
+      </w:r>
+      <w:r>
+        <w:rPr>
+          <w:rFonts w:ascii="Roboto" w:eastAsia="Times New Roman" w:hAnsi="Roboto" w:cs="Times New Roman"/>
+          <w:color w:val="000000"/>
+          <w:sz w:val="24"/>
+          <w:szCs w:val="24"/>
+          <w:lang w:val="en-IN"/>
+        </w:rPr>
+        <w:t>()</w:t>
+      </w:r>
+    </w:p>
+    <w:p>
+      <w:pPr>
+        <w:spacing w:line="240" w:lineRule="auto"/>
+        <w:rPr>
+          <w:rFonts w:ascii="Consolas" w:eastAsia="Times New Roman" w:hAnsi="Consolas" w:cs="Times New Roman"/>
+          <w:color w:val="000000"/>
+          <w:sz w:val="23"/>
+          <w:szCs w:val="23"/>
+          <w:shd w:val="clear" w:color="auto" w:fill="F0F0F0"/>
+          <w:lang w:val="en-IN"/>
+        </w:rPr>
+      </w:pPr>
+      <w:r>
+        <w:rPr>
+          <w:rFonts w:ascii="Consolas" w:eastAsia="Times New Roman" w:hAnsi="Consolas" w:cs="Times New Roman"/>
+          <w:color w:val="000000"/>
+          <w:sz w:val="23"/>
+          <w:szCs w:val="23"/>
+          <w:shd w:val="clear" w:color="auto" w:fill="F0F0F0"/>
+          <w:lang w:val="en-IN"/>
+        </w:rPr>
+        <w:t>{</w:t>
+      </w:r>
+    </w:p>
+    <w:p>
+      <w:pPr>
+        <w:spacing w:line="240" w:lineRule="auto"/>
+        <w:rPr>
+          <w:rFonts w:ascii="Consolas" w:eastAsia="Times New Roman" w:hAnsi="Consolas" w:cs="Times New Roman"/>
+          <w:color w:val="000000"/>
+          <w:sz w:val="23"/>
+          <w:szCs w:val="23"/>
+          <w:shd w:val="clear" w:color="auto" w:fill="F0F0F0"/>
+          <w:lang w:val="en-IN"/>
+        </w:rPr>
+      </w:pPr>
+      <w:r>
+        <w:rPr>
+          <w:rFonts w:ascii="Consolas" w:eastAsia="Times New Roman" w:hAnsi="Consolas" w:cs="Times New Roman"/>
+          <w:color w:val="000000"/>
+          <w:sz w:val="23"/>
+          <w:szCs w:val="23"/>
+          <w:shd w:val="clear" w:color="auto" w:fill="F0F0F0"/>
+          <w:lang w:val="en-IN"/>
+        </w:rPr>
+        <w:t xml:space="preserve">  </w:t>
+      </w:r>
+      <w:proofErr w:type="spellStart"/>
+      <w:r>
+        <w:rPr>
+          <w:rFonts w:ascii="Consolas" w:eastAsia="Times New Roman" w:hAnsi="Consolas" w:cs="Times New Roman"/>
+          <w:color w:val="000000"/>
+          <w:sz w:val="23"/>
+          <w:szCs w:val="23"/>
+          <w:shd w:val="clear" w:color="auto" w:fill="F0F0F0"/>
+          <w:lang w:val="en-IN"/>
+        </w:rPr>
+        <w:t>Serial.begin</w:t>
+      </w:r>
+      <w:proofErr w:type="spellEnd"/>
+      <w:r>
+        <w:rPr>
+          <w:rFonts w:ascii="Consolas" w:eastAsia="Times New Roman" w:hAnsi="Consolas" w:cs="Times New Roman"/>
+          <w:color w:val="000000"/>
+          <w:sz w:val="23"/>
+          <w:szCs w:val="23"/>
+          <w:shd w:val="clear" w:color="auto" w:fill="F0F0F0"/>
+          <w:lang w:val="en-IN"/>
+        </w:rPr>
+        <w:t>(</w:t>
+      </w:r>
+      <w:r>
+        <w:rPr>
+          <w:rFonts w:ascii="Consolas" w:eastAsia="Times New Roman" w:hAnsi="Consolas" w:cs="Times New Roman"/>
+          <w:color w:val="AD009E"/>
+          <w:sz w:val="21"/>
+          <w:szCs w:val="21"/>
+          <w:lang w:val="en-IN"/>
+        </w:rPr>
+        <w:t>9600</w:t>
+      </w:r>
+      <w:r>
+        <w:rPr>
+          <w:rFonts w:ascii="Consolas" w:eastAsia="Times New Roman" w:hAnsi="Consolas" w:cs="Times New Roman"/>
+          <w:color w:val="000000"/>
+          <w:sz w:val="23"/>
+          <w:szCs w:val="23"/>
+          <w:shd w:val="clear" w:color="auto" w:fill="F0F0F0"/>
+          <w:lang w:val="en-IN"/>
+        </w:rPr>
+        <w:t>);</w:t>
+      </w:r>
+    </w:p>
+    <w:p>
+      <w:pPr>
+        <w:spacing w:line="240" w:lineRule="auto"/>
+        <w:rPr>
+          <w:rFonts w:ascii="Consolas" w:eastAsia="Times New Roman" w:hAnsi="Consolas" w:cs="Times New Roman"/>
+          <w:color w:val="000000"/>
+          <w:sz w:val="23"/>
+          <w:szCs w:val="23"/>
+          <w:shd w:val="clear" w:color="auto" w:fill="F0F0F0"/>
+          <w:lang w:val="en-IN"/>
+        </w:rPr>
+      </w:pPr>
+      <w:r>
+        <w:rPr>
+          <w:rFonts w:ascii="Consolas" w:eastAsia="Times New Roman" w:hAnsi="Consolas" w:cs="Times New Roman"/>
+          <w:color w:val="000000"/>
+          <w:sz w:val="23"/>
+          <w:szCs w:val="23"/>
+          <w:shd w:val="clear" w:color="auto" w:fill="F0F0F0"/>
+          <w:lang w:val="en-IN"/>
+        </w:rPr>
+        <w:t xml:space="preserve">  </w:t>
+      </w:r>
+      <w:proofErr w:type="spellStart"/>
+      <w:r>
+        <w:rPr>
+          <w:rFonts w:ascii="Consolas" w:eastAsia="Times New Roman" w:hAnsi="Consolas" w:cs="Times New Roman"/>
+          <w:color w:val="000000"/>
+          <w:sz w:val="23"/>
+          <w:szCs w:val="23"/>
+          <w:shd w:val="clear" w:color="auto" w:fill="F0F0F0"/>
+          <w:lang w:val="en-IN"/>
+        </w:rPr>
+        <w:t>Serial.println</w:t>
+      </w:r>
+      <w:proofErr w:type="spellEnd"/>
+      <w:r>
+        <w:rPr>
+          <w:rFonts w:ascii="Consolas" w:eastAsia="Times New Roman" w:hAnsi="Consolas" w:cs="Times New Roman"/>
+          <w:color w:val="000000"/>
+          <w:sz w:val="23"/>
+          <w:szCs w:val="23"/>
+          <w:shd w:val="clear" w:color="auto" w:fill="F0F0F0"/>
+          <w:lang w:val="en-IN"/>
+        </w:rPr>
+        <w:t>();</w:t>
+      </w:r>
+    </w:p>
+    <w:p>
+      <w:pPr>
+        <w:spacing w:line="240" w:lineRule="auto"/>
+        <w:rPr>
+          <w:rFonts w:ascii="Consolas" w:eastAsia="Times New Roman" w:hAnsi="Consolas" w:cs="Times New Roman"/>
+          <w:color w:val="000000"/>
+          <w:sz w:val="23"/>
+          <w:szCs w:val="23"/>
+          <w:shd w:val="clear" w:color="auto" w:fill="F0F0F0"/>
+          <w:lang w:val="en-IN"/>
+        </w:rPr>
+      </w:pPr>
+      <w:r>
+        <w:rPr>
+          <w:rFonts w:ascii="Consolas" w:eastAsia="Times New Roman" w:hAnsi="Consolas" w:cs="Times New Roman"/>
+          <w:color w:val="000000"/>
+          <w:sz w:val="23"/>
+          <w:szCs w:val="23"/>
+          <w:shd w:val="clear" w:color="auto" w:fill="F0F0F0"/>
+          <w:lang w:val="en-IN"/>
+        </w:rPr>
+        <w:t xml:space="preserve">  </w:t>
+      </w:r>
+      <w:proofErr w:type="spellStart"/>
+      <w:r>
+        <w:rPr>
+          <w:rFonts w:ascii="Consolas" w:eastAsia="Times New Roman" w:hAnsi="Consolas" w:cs="Times New Roman"/>
+          <w:color w:val="000000"/>
+          <w:sz w:val="23"/>
+          <w:szCs w:val="23"/>
+          <w:shd w:val="clear" w:color="auto" w:fill="F0F0F0"/>
+          <w:lang w:val="en-IN"/>
+        </w:rPr>
+        <w:t>Serial.println</w:t>
+      </w:r>
+      <w:proofErr w:type="spellEnd"/>
+      <w:r>
+        <w:rPr>
+          <w:rFonts w:ascii="Consolas" w:eastAsia="Times New Roman" w:hAnsi="Consolas" w:cs="Times New Roman"/>
+          <w:color w:val="000000"/>
+          <w:sz w:val="23"/>
+          <w:szCs w:val="23"/>
+          <w:shd w:val="clear" w:color="auto" w:fill="F0F0F0"/>
+          <w:lang w:val="en-IN"/>
+        </w:rPr>
+        <w:t>(</w:t>
+      </w:r>
+      <w:r>
+        <w:rPr>
+          <w:rFonts w:ascii="Consolas" w:eastAsia="Times New Roman" w:hAnsi="Consolas" w:cs="Times New Roman"/>
+          <w:color w:val="A31515"/>
+          <w:sz w:val="21"/>
+          <w:szCs w:val="21"/>
+          <w:lang w:val="en-IN"/>
+        </w:rPr>
+        <w:t>"Status\</w:t>
+      </w:r>
+      <w:proofErr w:type="spellStart"/>
+      <w:r>
+        <w:rPr>
+          <w:rFonts w:ascii="Consolas" w:eastAsia="Times New Roman" w:hAnsi="Consolas" w:cs="Times New Roman"/>
+          <w:color w:val="A31515"/>
+          <w:sz w:val="21"/>
+          <w:szCs w:val="21"/>
+          <w:lang w:val="en-IN"/>
+        </w:rPr>
+        <w:t>tHumidity</w:t>
+      </w:r>
+      <w:proofErr w:type="spellEnd"/>
+      <w:r>
+        <w:rPr>
+          <w:rFonts w:ascii="Consolas" w:eastAsia="Times New Roman" w:hAnsi="Consolas" w:cs="Times New Roman"/>
+          <w:color w:val="A31515"/>
+          <w:sz w:val="21"/>
+          <w:szCs w:val="21"/>
+          <w:lang w:val="en-IN"/>
+        </w:rPr>
+        <w:t xml:space="preserve"> (%)\</w:t>
+      </w:r>
+      <w:proofErr w:type="spellStart"/>
+      <w:r>
+        <w:rPr>
+          <w:rFonts w:ascii="Consolas" w:eastAsia="Times New Roman" w:hAnsi="Consolas" w:cs="Times New Roman"/>
+          <w:color w:val="A31515"/>
+          <w:sz w:val="21"/>
+          <w:szCs w:val="21"/>
+          <w:lang w:val="en-IN"/>
+        </w:rPr>
+        <w:t>tTemperature</w:t>
+      </w:r>
+      <w:proofErr w:type="spellEnd"/>
+      <w:r>
+        <w:rPr>
+          <w:rFonts w:ascii="Consolas" w:eastAsia="Times New Roman" w:hAnsi="Consolas" w:cs="Times New Roman"/>
+          <w:color w:val="A31515"/>
+          <w:sz w:val="21"/>
+          <w:szCs w:val="21"/>
+          <w:lang w:val="en-IN"/>
+        </w:rPr>
+        <w:t xml:space="preserve"> (C)\t(F)"</w:t>
+      </w:r>
+      <w:r>
+        <w:rPr>
+          <w:rFonts w:ascii="Consolas" w:eastAsia="Times New Roman" w:hAnsi="Consolas" w:cs="Times New Roman"/>
+          <w:color w:val="000000"/>
+          <w:sz w:val="23"/>
+          <w:szCs w:val="23"/>
+          <w:shd w:val="clear" w:color="auto" w:fill="F0F0F0"/>
+          <w:lang w:val="en-IN"/>
+        </w:rPr>
+        <w:t>);</w:t>
+      </w:r>
+    </w:p>
+    <w:p>
+      <w:pPr>
+        <w:spacing w:line="240" w:lineRule="auto"/>
+        <w:rPr>
+          <w:rFonts w:ascii="Consolas" w:eastAsia="Times New Roman" w:hAnsi="Consolas" w:cs="Times New Roman"/>
+          <w:color w:val="000000"/>
+          <w:sz w:val="23"/>
+          <w:szCs w:val="23"/>
+          <w:shd w:val="clear" w:color="auto" w:fill="F0F0F0"/>
+          <w:lang w:val="en-IN"/>
+        </w:rPr>
+      </w:pPr>
+    </w:p>
+    <w:p>
+      <w:pPr>
+        <w:spacing w:line="240" w:lineRule="auto"/>
+        <w:rPr>
+          <w:rFonts w:ascii="Consolas" w:eastAsia="Times New Roman" w:hAnsi="Consolas" w:cs="Times New Roman"/>
+          <w:color w:val="000000"/>
+          <w:sz w:val="23"/>
+          <w:szCs w:val="23"/>
+          <w:shd w:val="clear" w:color="auto" w:fill="F0F0F0"/>
+          <w:lang w:val="en-IN"/>
+        </w:rPr>
+      </w:pPr>
+      <w:r>
+        <w:rPr>
+          <w:rFonts w:ascii="Consolas" w:eastAsia="Times New Roman" w:hAnsi="Consolas" w:cs="Times New Roman"/>
+          <w:color w:val="000000"/>
+          <w:sz w:val="23"/>
+          <w:szCs w:val="23"/>
+          <w:shd w:val="clear" w:color="auto" w:fill="F0F0F0"/>
+          <w:lang w:val="en-IN"/>
+        </w:rPr>
+        <w:t xml:space="preserve">  </w:t>
+      </w:r>
+      <w:proofErr w:type="spellStart"/>
+      <w:r>
+        <w:rPr>
+          <w:rFonts w:ascii="Consolas" w:eastAsia="Times New Roman" w:hAnsi="Consolas" w:cs="Times New Roman"/>
+          <w:color w:val="000000"/>
+          <w:sz w:val="23"/>
+          <w:szCs w:val="23"/>
+          <w:shd w:val="clear" w:color="auto" w:fill="F0F0F0"/>
+          <w:lang w:val="en-IN"/>
+        </w:rPr>
+        <w:t>dht.setup</w:t>
+      </w:r>
+      <w:proofErr w:type="spellEnd"/>
+      <w:r>
+        <w:rPr>
+          <w:rFonts w:ascii="Consolas" w:eastAsia="Times New Roman" w:hAnsi="Consolas" w:cs="Times New Roman"/>
+          <w:color w:val="000000"/>
+          <w:sz w:val="23"/>
+          <w:szCs w:val="23"/>
+          <w:shd w:val="clear" w:color="auto" w:fill="F0F0F0"/>
+          <w:lang w:val="en-IN"/>
+        </w:rPr>
+        <w:t>(</w:t>
+      </w:r>
+      <w:r>
+        <w:rPr>
+          <w:rFonts w:ascii="Consolas" w:eastAsia="Times New Roman" w:hAnsi="Consolas" w:cs="Times New Roman"/>
+          <w:color w:val="AD009E"/>
+          <w:sz w:val="21"/>
+          <w:szCs w:val="21"/>
+          <w:lang w:val="en-IN"/>
+        </w:rPr>
+        <w:t>2</w:t>
+      </w:r>
+      <w:r>
+        <w:rPr>
+          <w:rFonts w:ascii="Consolas" w:eastAsia="Times New Roman" w:hAnsi="Consolas" w:cs="Times New Roman"/>
+          <w:color w:val="000000"/>
+          <w:sz w:val="23"/>
+          <w:szCs w:val="23"/>
+          <w:shd w:val="clear" w:color="auto" w:fill="F0F0F0"/>
+          <w:lang w:val="en-IN"/>
+        </w:rPr>
+        <w:t xml:space="preserve">); </w:t>
+      </w:r>
+      <w:r>
+        <w:rPr>
+          <w:rFonts w:ascii="Consolas" w:eastAsia="Times New Roman" w:hAnsi="Consolas" w:cs="Times New Roman"/>
+          <w:color w:val="000000"/>
+          <w:sz w:val="23"/>
+          <w:szCs w:val="23"/>
+          <w:shd w:val="clear" w:color="auto" w:fill="F0F0F0"/>
+          <w:lang w:val="en-IN"/>
+        </w:rPr>
+        <w:tab/>
+      </w:r>
+      <w:r>
+        <w:rPr>
+          <w:rFonts w:ascii="Consolas" w:eastAsia="Times New Roman" w:hAnsi="Consolas" w:cs="Times New Roman"/>
+          <w:color w:val="008000"/>
+          <w:sz w:val="21"/>
+          <w:szCs w:val="21"/>
+          <w:lang w:val="en-IN"/>
+        </w:rPr>
+        <w:t>/* set pin for data communication */</w:t>
+      </w:r>
+    </w:p>
+    <w:p>
+      <w:pPr>
+        <w:spacing w:line="240" w:lineRule="auto"/>
+        <w:rPr>
+          <w:rFonts w:ascii="Consolas" w:eastAsia="Times New Roman" w:hAnsi="Consolas" w:cs="Times New Roman"/>
+          <w:color w:val="000000"/>
+          <w:sz w:val="23"/>
+          <w:szCs w:val="23"/>
+          <w:shd w:val="clear" w:color="auto" w:fill="F0F0F0"/>
+          <w:lang w:val="en-IN"/>
+        </w:rPr>
+      </w:pPr>
+      <w:r>
+        <w:rPr>
+          <w:rFonts w:ascii="Consolas" w:eastAsia="Times New Roman" w:hAnsi="Consolas" w:cs="Times New Roman"/>
+          <w:color w:val="000000"/>
+          <w:sz w:val="23"/>
+          <w:szCs w:val="23"/>
+          <w:shd w:val="clear" w:color="auto" w:fill="F0F0F0"/>
+          <w:lang w:val="en-IN"/>
+        </w:rPr>
+        <w:t>}</w:t>
+      </w:r>
+    </w:p>
+    <w:p>
+      <w:pPr>
+        <w:spacing w:line="240" w:lineRule="auto"/>
+        <w:rPr>
+          <w:rFonts w:ascii="Consolas" w:eastAsia="Times New Roman" w:hAnsi="Consolas" w:cs="Times New Roman"/>
+          <w:color w:val="000000"/>
+          <w:sz w:val="23"/>
+          <w:szCs w:val="23"/>
+          <w:shd w:val="clear" w:color="auto" w:fill="F0F0F0"/>
+          <w:lang w:val="en-IN"/>
+        </w:rPr>
+      </w:pPr>
+    </w:p>
+    <w:p>
+      <w:pPr>
+        <w:spacing w:line="0" w:lineRule="auto"/>
+        <w:rPr>
+          <w:rFonts w:ascii="Consolas" w:eastAsia="Times New Roman" w:hAnsi="Consolas" w:cs="Times New Roman"/>
+          <w:color w:val="000000"/>
+          <w:sz w:val="21"/>
+          <w:szCs w:val="21"/>
+          <w:lang w:val="en-IN"/>
+        </w:rPr>
+      </w:pPr>
+      <w:r>
+        <w:rPr>
+          <w:rFonts w:ascii="Roboto" w:eastAsia="Times New Roman" w:hAnsi="Roboto" w:cs="Times New Roman"/>
+          <w:color w:val="0000FF"/>
+          <w:sz w:val="24"/>
+          <w:szCs w:val="24"/>
+          <w:lang w:val="en-IN"/>
+        </w:rPr>
+        <w:t>void</w:t>
+      </w:r>
+      <w:r>
+        <w:rPr>
+          <w:rFonts w:ascii="Consolas" w:eastAsia="Times New Roman" w:hAnsi="Consolas" w:cs="Times New Roman"/>
+          <w:color w:val="000000"/>
+          <w:sz w:val="21"/>
+          <w:szCs w:val="21"/>
+          <w:lang w:val="en-IN"/>
+        </w:rPr>
+        <w:t xml:space="preserve"> </w:t>
+      </w:r>
+      <w:r>
+        <w:rPr>
+          <w:rFonts w:ascii="Roboto" w:eastAsia="Times New Roman" w:hAnsi="Roboto" w:cs="Times New Roman"/>
+          <w:color w:val="A31515"/>
+          <w:sz w:val="24"/>
+          <w:szCs w:val="24"/>
+          <w:lang w:val="en-IN"/>
+        </w:rPr>
+        <w:t>loop</w:t>
+      </w:r>
+      <w:r>
+        <w:rPr>
+          <w:rFonts w:ascii="Roboto" w:eastAsia="Times New Roman" w:hAnsi="Roboto" w:cs="Times New Roman"/>
+          <w:color w:val="000000"/>
+          <w:sz w:val="24"/>
+          <w:szCs w:val="24"/>
+          <w:lang w:val="en-IN"/>
+        </w:rPr>
+        <w:t>()</w:t>
+      </w:r>
+    </w:p>
+    <w:p>
+      <w:pPr>
+        <w:spacing w:line="240" w:lineRule="auto"/>
+        <w:rPr>
+          <w:rFonts w:ascii="Consolas" w:eastAsia="Times New Roman" w:hAnsi="Consolas" w:cs="Times New Roman"/>
+          <w:color w:val="000000"/>
+          <w:sz w:val="23"/>
+          <w:szCs w:val="23"/>
+          <w:shd w:val="clear" w:color="auto" w:fill="F0F0F0"/>
+          <w:lang w:val="en-IN"/>
+        </w:rPr>
+      </w:pPr>
+      <w:r>
+        <w:rPr>
+          <w:rFonts w:ascii="Consolas" w:eastAsia="Times New Roman" w:hAnsi="Consolas" w:cs="Times New Roman"/>
+          <w:color w:val="000000"/>
+          <w:sz w:val="23"/>
+          <w:szCs w:val="23"/>
+          <w:shd w:val="clear" w:color="auto" w:fill="F0F0F0"/>
+          <w:lang w:val="en-IN"/>
+        </w:rPr>
+        <w:t>{</w:t>
+      </w:r>
+    </w:p>
+    <w:p>
+      <w:pPr>
+        <w:spacing w:line="240" w:lineRule="auto"/>
+        <w:rPr>
+          <w:rFonts w:ascii="Consolas" w:eastAsia="Times New Roman" w:hAnsi="Consolas" w:cs="Times New Roman"/>
+          <w:color w:val="000000"/>
+          <w:sz w:val="23"/>
+          <w:szCs w:val="23"/>
+          <w:shd w:val="clear" w:color="auto" w:fill="F0F0F0"/>
+          <w:lang w:val="en-IN"/>
+        </w:rPr>
+      </w:pPr>
+      <w:r>
+        <w:rPr>
+          <w:rFonts w:ascii="Consolas" w:eastAsia="Times New Roman" w:hAnsi="Consolas" w:cs="Times New Roman"/>
+          <w:color w:val="000000"/>
+          <w:sz w:val="23"/>
+          <w:szCs w:val="23"/>
+          <w:shd w:val="clear" w:color="auto" w:fill="F0F0F0"/>
+          <w:lang w:val="en-IN"/>
+        </w:rPr>
+        <w:t xml:space="preserve">  delay(</w:t>
+      </w:r>
+      <w:proofErr w:type="spellStart"/>
+      <w:r>
+        <w:rPr>
+          <w:rFonts w:ascii="Consolas" w:eastAsia="Times New Roman" w:hAnsi="Consolas" w:cs="Times New Roman"/>
+          <w:color w:val="000000"/>
+          <w:sz w:val="23"/>
+          <w:szCs w:val="23"/>
+          <w:shd w:val="clear" w:color="auto" w:fill="F0F0F0"/>
+          <w:lang w:val="en-IN"/>
+        </w:rPr>
+        <w:t>dht.getMinimumSamplingPeriod</w:t>
+      </w:r>
+      <w:proofErr w:type="spellEnd"/>
+      <w:r>
+        <w:rPr>
+          <w:rFonts w:ascii="Consolas" w:eastAsia="Times New Roman" w:hAnsi="Consolas" w:cs="Times New Roman"/>
+          <w:color w:val="000000"/>
+          <w:sz w:val="23"/>
+          <w:szCs w:val="23"/>
+          <w:shd w:val="clear" w:color="auto" w:fill="F0F0F0"/>
+          <w:lang w:val="en-IN"/>
+        </w:rPr>
+        <w:t>());</w:t>
+      </w:r>
+      <w:r>
+        <w:rPr>
+          <w:rFonts w:ascii="Consolas" w:eastAsia="Times New Roman" w:hAnsi="Consolas" w:cs="Times New Roman"/>
+          <w:color w:val="000000"/>
+          <w:sz w:val="23"/>
+          <w:szCs w:val="23"/>
+          <w:shd w:val="clear" w:color="auto" w:fill="F0F0F0"/>
+          <w:lang w:val="en-IN"/>
+        </w:rPr>
+        <w:tab/>
+      </w:r>
+      <w:r>
+        <w:rPr>
+          <w:rFonts w:ascii="Consolas" w:eastAsia="Times New Roman" w:hAnsi="Consolas" w:cs="Times New Roman"/>
+          <w:color w:val="008000"/>
+          <w:sz w:val="21"/>
+          <w:szCs w:val="21"/>
+          <w:lang w:val="en-IN"/>
+        </w:rPr>
+        <w:t>/* Delay of amount equal to sampling period */</w:t>
+      </w:r>
+      <w:r>
+        <w:rPr>
+          <w:rFonts w:ascii="Consolas" w:eastAsia="Times New Roman" w:hAnsi="Consolas" w:cs="Times New Roman"/>
+          <w:color w:val="000000"/>
+          <w:sz w:val="23"/>
+          <w:szCs w:val="23"/>
+          <w:shd w:val="clear" w:color="auto" w:fill="F0F0F0"/>
+          <w:lang w:val="en-IN"/>
+        </w:rPr>
+        <w:tab/>
+      </w:r>
+    </w:p>
+    <w:p>
+      <w:pPr>
+        <w:spacing w:line="240" w:lineRule="auto"/>
+        <w:rPr>
+          <w:rFonts w:ascii="Consolas" w:eastAsia="Times New Roman" w:hAnsi="Consolas" w:cs="Times New Roman"/>
+          <w:color w:val="000000"/>
+          <w:sz w:val="23"/>
+          <w:szCs w:val="23"/>
+          <w:shd w:val="clear" w:color="auto" w:fill="F0F0F0"/>
+          <w:lang w:val="en-IN"/>
+        </w:rPr>
+      </w:pPr>
+    </w:p>
+    <w:p>
+      <w:pPr>
+        <w:spacing w:line="240" w:lineRule="auto"/>
+        <w:rPr>
+          <w:rFonts w:ascii="Consolas" w:eastAsia="Times New Roman" w:hAnsi="Consolas" w:cs="Times New Roman"/>
+          <w:color w:val="000000"/>
+          <w:sz w:val="23"/>
+          <w:szCs w:val="23"/>
+          <w:shd w:val="clear" w:color="auto" w:fill="F0F0F0"/>
+          <w:lang w:val="en-IN"/>
+        </w:rPr>
+      </w:pPr>
+      <w:r>
+        <w:rPr>
+          <w:rFonts w:ascii="Consolas" w:eastAsia="Times New Roman" w:hAnsi="Consolas" w:cs="Times New Roman"/>
+          <w:color w:val="000000"/>
+          <w:sz w:val="23"/>
+          <w:szCs w:val="23"/>
+          <w:shd w:val="clear" w:color="auto" w:fill="F0F0F0"/>
+          <w:lang w:val="en-IN"/>
+        </w:rPr>
+        <w:t xml:space="preserve">  </w:t>
+      </w:r>
+      <w:r>
+        <w:rPr>
+          <w:rFonts w:ascii="Consolas" w:eastAsia="Times New Roman" w:hAnsi="Consolas" w:cs="Times New Roman"/>
+          <w:color w:val="0000FF"/>
+          <w:sz w:val="21"/>
+          <w:szCs w:val="21"/>
+          <w:lang w:val="en-IN"/>
+        </w:rPr>
+        <w:t>float</w:t>
+      </w:r>
+      <w:r>
+        <w:rPr>
+          <w:rFonts w:ascii="Consolas" w:eastAsia="Times New Roman" w:hAnsi="Consolas" w:cs="Times New Roman"/>
+          <w:color w:val="000000"/>
+          <w:sz w:val="23"/>
+          <w:szCs w:val="23"/>
+          <w:shd w:val="clear" w:color="auto" w:fill="F0F0F0"/>
+          <w:lang w:val="en-IN"/>
+        </w:rPr>
+        <w:t xml:space="preserve"> humidity = </w:t>
+      </w:r>
+      <w:proofErr w:type="spellStart"/>
+      <w:r>
+        <w:rPr>
+          <w:rFonts w:ascii="Consolas" w:eastAsia="Times New Roman" w:hAnsi="Consolas" w:cs="Times New Roman"/>
+          <w:color w:val="000000"/>
+          <w:sz w:val="23"/>
+          <w:szCs w:val="23"/>
+          <w:shd w:val="clear" w:color="auto" w:fill="F0F0F0"/>
+          <w:lang w:val="en-IN"/>
+        </w:rPr>
+        <w:t>dht.getHumidity</w:t>
+      </w:r>
+      <w:proofErr w:type="spellEnd"/>
+      <w:r>
+        <w:rPr>
+          <w:rFonts w:ascii="Consolas" w:eastAsia="Times New Roman" w:hAnsi="Consolas" w:cs="Times New Roman"/>
+          <w:color w:val="000000"/>
+          <w:sz w:val="23"/>
+          <w:szCs w:val="23"/>
+          <w:shd w:val="clear" w:color="auto" w:fill="F0F0F0"/>
+          <w:lang w:val="en-IN"/>
+        </w:rPr>
+        <w:t>();</w:t>
+      </w:r>
+      <w:r>
+        <w:rPr>
+          <w:rFonts w:ascii="Consolas" w:eastAsia="Times New Roman" w:hAnsi="Consolas" w:cs="Times New Roman"/>
+          <w:color w:val="000000"/>
+          <w:sz w:val="23"/>
+          <w:szCs w:val="23"/>
+          <w:shd w:val="clear" w:color="auto" w:fill="F0F0F0"/>
+          <w:lang w:val="en-IN"/>
+        </w:rPr>
+        <w:tab/>
+        <w:t xml:space="preserve">    </w:t>
+      </w:r>
+      <w:r>
+        <w:rPr>
+          <w:rFonts w:ascii="Consolas" w:eastAsia="Times New Roman" w:hAnsi="Consolas" w:cs="Times New Roman"/>
+          <w:color w:val="008000"/>
+          <w:sz w:val="21"/>
+          <w:szCs w:val="21"/>
+          <w:lang w:val="en-IN"/>
+        </w:rPr>
+        <w:t>/* Get humidity value */</w:t>
+      </w:r>
+    </w:p>
+    <w:p>
+      <w:pPr>
+        <w:spacing w:line="240" w:lineRule="auto"/>
+        <w:rPr>
+          <w:rFonts w:ascii="Consolas" w:eastAsia="Times New Roman" w:hAnsi="Consolas" w:cs="Times New Roman"/>
+          <w:color w:val="000000"/>
+          <w:sz w:val="23"/>
+          <w:szCs w:val="23"/>
+          <w:shd w:val="clear" w:color="auto" w:fill="F0F0F0"/>
+          <w:lang w:val="en-IN"/>
+        </w:rPr>
+      </w:pPr>
+      <w:r>
+        <w:rPr>
+          <w:rFonts w:ascii="Consolas" w:eastAsia="Times New Roman" w:hAnsi="Consolas" w:cs="Times New Roman"/>
+          <w:color w:val="000000"/>
+          <w:sz w:val="23"/>
+          <w:szCs w:val="23"/>
+          <w:shd w:val="clear" w:color="auto" w:fill="F0F0F0"/>
+          <w:lang w:val="en-IN"/>
+        </w:rPr>
+        <w:t xml:space="preserve">  </w:t>
+      </w:r>
+      <w:r>
+        <w:rPr>
+          <w:rFonts w:ascii="Consolas" w:eastAsia="Times New Roman" w:hAnsi="Consolas" w:cs="Times New Roman"/>
+          <w:color w:val="0000FF"/>
+          <w:sz w:val="21"/>
+          <w:szCs w:val="21"/>
+          <w:lang w:val="en-IN"/>
+        </w:rPr>
+        <w:t>float</w:t>
+      </w:r>
+      <w:r>
+        <w:rPr>
+          <w:rFonts w:ascii="Consolas" w:eastAsia="Times New Roman" w:hAnsi="Consolas" w:cs="Times New Roman"/>
+          <w:color w:val="000000"/>
+          <w:sz w:val="23"/>
+          <w:szCs w:val="23"/>
+          <w:shd w:val="clear" w:color="auto" w:fill="F0F0F0"/>
+          <w:lang w:val="en-IN"/>
+        </w:rPr>
+        <w:t xml:space="preserve"> temperature = </w:t>
+      </w:r>
+      <w:proofErr w:type="spellStart"/>
+      <w:r>
+        <w:rPr>
+          <w:rFonts w:ascii="Consolas" w:eastAsia="Times New Roman" w:hAnsi="Consolas" w:cs="Times New Roman"/>
+          <w:color w:val="000000"/>
+          <w:sz w:val="23"/>
+          <w:szCs w:val="23"/>
+          <w:shd w:val="clear" w:color="auto" w:fill="F0F0F0"/>
+          <w:lang w:val="en-IN"/>
+        </w:rPr>
+        <w:t>dht.getTemperature</w:t>
+      </w:r>
+      <w:proofErr w:type="spellEnd"/>
+      <w:r>
+        <w:rPr>
+          <w:rFonts w:ascii="Consolas" w:eastAsia="Times New Roman" w:hAnsi="Consolas" w:cs="Times New Roman"/>
+          <w:color w:val="000000"/>
+          <w:sz w:val="23"/>
+          <w:szCs w:val="23"/>
+          <w:shd w:val="clear" w:color="auto" w:fill="F0F0F0"/>
+          <w:lang w:val="en-IN"/>
+        </w:rPr>
+        <w:t>();</w:t>
+      </w:r>
+      <w:r>
+        <w:rPr>
+          <w:rFonts w:ascii="Consolas" w:eastAsia="Times New Roman" w:hAnsi="Consolas" w:cs="Times New Roman"/>
+          <w:color w:val="000000"/>
+          <w:sz w:val="23"/>
+          <w:szCs w:val="23"/>
+          <w:shd w:val="clear" w:color="auto" w:fill="F0F0F0"/>
+          <w:lang w:val="en-IN"/>
+        </w:rPr>
+        <w:tab/>
+      </w:r>
+      <w:r>
+        <w:rPr>
+          <w:rFonts w:ascii="Consolas" w:eastAsia="Times New Roman" w:hAnsi="Consolas" w:cs="Times New Roman"/>
+          <w:color w:val="008000"/>
+          <w:sz w:val="21"/>
+          <w:szCs w:val="21"/>
+          <w:lang w:val="en-IN"/>
+        </w:rPr>
+        <w:t>/* Get temperature value */</w:t>
+      </w:r>
+    </w:p>
+    <w:p>
+      <w:pPr>
+        <w:spacing w:line="240" w:lineRule="auto"/>
+        <w:rPr>
+          <w:rFonts w:ascii="Consolas" w:eastAsia="Times New Roman" w:hAnsi="Consolas" w:cs="Times New Roman"/>
+          <w:color w:val="000000"/>
+          <w:sz w:val="23"/>
+          <w:szCs w:val="23"/>
+          <w:shd w:val="clear" w:color="auto" w:fill="F0F0F0"/>
+          <w:lang w:val="en-IN"/>
+        </w:rPr>
+      </w:pPr>
+    </w:p>
+    <w:p>
+      <w:pPr>
+        <w:spacing w:line="240" w:lineRule="auto"/>
+        <w:rPr>
+          <w:rFonts w:ascii="Consolas" w:eastAsia="Times New Roman" w:hAnsi="Consolas" w:cs="Times New Roman"/>
+          <w:color w:val="000000"/>
+          <w:sz w:val="23"/>
+          <w:szCs w:val="23"/>
+          <w:shd w:val="clear" w:color="auto" w:fill="F0F0F0"/>
+          <w:lang w:val="en-IN"/>
+        </w:rPr>
+      </w:pPr>
+      <w:r>
+        <w:rPr>
+          <w:rFonts w:ascii="Consolas" w:eastAsia="Times New Roman" w:hAnsi="Consolas" w:cs="Times New Roman"/>
+          <w:color w:val="000000"/>
+          <w:sz w:val="23"/>
+          <w:szCs w:val="23"/>
+          <w:shd w:val="clear" w:color="auto" w:fill="F0F0F0"/>
+          <w:lang w:val="en-IN"/>
+        </w:rPr>
+        <w:t xml:space="preserve">  </w:t>
+      </w:r>
+      <w:proofErr w:type="spellStart"/>
+      <w:r>
+        <w:rPr>
+          <w:rFonts w:ascii="Consolas" w:eastAsia="Times New Roman" w:hAnsi="Consolas" w:cs="Times New Roman"/>
+          <w:color w:val="000000"/>
+          <w:sz w:val="23"/>
+          <w:szCs w:val="23"/>
+          <w:shd w:val="clear" w:color="auto" w:fill="F0F0F0"/>
+          <w:lang w:val="en-IN"/>
+        </w:rPr>
+        <w:t>Serial.print</w:t>
+      </w:r>
+      <w:proofErr w:type="spellEnd"/>
+      <w:r>
+        <w:rPr>
+          <w:rFonts w:ascii="Consolas" w:eastAsia="Times New Roman" w:hAnsi="Consolas" w:cs="Times New Roman"/>
+          <w:color w:val="000000"/>
+          <w:sz w:val="23"/>
+          <w:szCs w:val="23"/>
+          <w:shd w:val="clear" w:color="auto" w:fill="F0F0F0"/>
+          <w:lang w:val="en-IN"/>
+        </w:rPr>
+        <w:t>(</w:t>
+      </w:r>
+      <w:proofErr w:type="spellStart"/>
+      <w:r>
+        <w:rPr>
+          <w:rFonts w:ascii="Consolas" w:eastAsia="Times New Roman" w:hAnsi="Consolas" w:cs="Times New Roman"/>
+          <w:color w:val="000000"/>
+          <w:sz w:val="23"/>
+          <w:szCs w:val="23"/>
+          <w:shd w:val="clear" w:color="auto" w:fill="F0F0F0"/>
+          <w:lang w:val="en-IN"/>
+        </w:rPr>
+        <w:t>dht.getStatusString</w:t>
+      </w:r>
+      <w:proofErr w:type="spellEnd"/>
+      <w:r>
+        <w:rPr>
+          <w:rFonts w:ascii="Consolas" w:eastAsia="Times New Roman" w:hAnsi="Consolas" w:cs="Times New Roman"/>
+          <w:color w:val="000000"/>
+          <w:sz w:val="23"/>
+          <w:szCs w:val="23"/>
+          <w:shd w:val="clear" w:color="auto" w:fill="F0F0F0"/>
+          <w:lang w:val="en-IN"/>
+        </w:rPr>
+        <w:t>());</w:t>
+      </w:r>
+      <w:r>
+        <w:rPr>
+          <w:rFonts w:ascii="Consolas" w:eastAsia="Times New Roman" w:hAnsi="Consolas" w:cs="Times New Roman"/>
+          <w:color w:val="000000"/>
+          <w:sz w:val="23"/>
+          <w:szCs w:val="23"/>
+          <w:shd w:val="clear" w:color="auto" w:fill="F0F0F0"/>
+          <w:lang w:val="en-IN"/>
+        </w:rPr>
+        <w:tab/>
+        <w:t xml:space="preserve">    </w:t>
+      </w:r>
+      <w:r>
+        <w:rPr>
+          <w:rFonts w:ascii="Consolas" w:eastAsia="Times New Roman" w:hAnsi="Consolas" w:cs="Times New Roman"/>
+          <w:color w:val="008000"/>
+          <w:sz w:val="21"/>
+          <w:szCs w:val="21"/>
+          <w:lang w:val="en-IN"/>
+        </w:rPr>
+        <w:t>/* Print status of communication */</w:t>
+      </w:r>
+    </w:p>
+    <w:p>
+      <w:pPr>
+        <w:spacing w:line="240" w:lineRule="auto"/>
+        <w:rPr>
+          <w:rFonts w:ascii="Consolas" w:eastAsia="Times New Roman" w:hAnsi="Consolas" w:cs="Times New Roman"/>
+          <w:color w:val="000000"/>
+          <w:sz w:val="23"/>
+          <w:szCs w:val="23"/>
+          <w:shd w:val="clear" w:color="auto" w:fill="F0F0F0"/>
+          <w:lang w:val="en-IN"/>
+        </w:rPr>
+      </w:pPr>
+      <w:r>
+        <w:rPr>
+          <w:rFonts w:ascii="Consolas" w:eastAsia="Times New Roman" w:hAnsi="Consolas" w:cs="Times New Roman"/>
+          <w:color w:val="000000"/>
+          <w:sz w:val="23"/>
+          <w:szCs w:val="23"/>
+          <w:shd w:val="clear" w:color="auto" w:fill="F0F0F0"/>
+          <w:lang w:val="en-IN"/>
+        </w:rPr>
+        <w:t xml:space="preserve">  </w:t>
+      </w:r>
+      <w:proofErr w:type="spellStart"/>
+      <w:r>
+        <w:rPr>
+          <w:rFonts w:ascii="Consolas" w:eastAsia="Times New Roman" w:hAnsi="Consolas" w:cs="Times New Roman"/>
+          <w:color w:val="000000"/>
+          <w:sz w:val="23"/>
+          <w:szCs w:val="23"/>
+          <w:shd w:val="clear" w:color="auto" w:fill="F0F0F0"/>
+          <w:lang w:val="en-IN"/>
+        </w:rPr>
+        <w:t>Serial.print</w:t>
+      </w:r>
+      <w:proofErr w:type="spellEnd"/>
+      <w:r>
+        <w:rPr>
+          <w:rFonts w:ascii="Consolas" w:eastAsia="Times New Roman" w:hAnsi="Consolas" w:cs="Times New Roman"/>
+          <w:color w:val="000000"/>
+          <w:sz w:val="23"/>
+          <w:szCs w:val="23"/>
+          <w:shd w:val="clear" w:color="auto" w:fill="F0F0F0"/>
+          <w:lang w:val="en-IN"/>
+        </w:rPr>
+        <w:t>(</w:t>
+      </w:r>
+      <w:r>
+        <w:rPr>
+          <w:rFonts w:ascii="Consolas" w:eastAsia="Times New Roman" w:hAnsi="Consolas" w:cs="Times New Roman"/>
+          <w:color w:val="A31515"/>
+          <w:sz w:val="21"/>
+          <w:szCs w:val="21"/>
+          <w:lang w:val="en-IN"/>
+        </w:rPr>
+        <w:t>"\t"</w:t>
+      </w:r>
+      <w:r>
+        <w:rPr>
+          <w:rFonts w:ascii="Consolas" w:eastAsia="Times New Roman" w:hAnsi="Consolas" w:cs="Times New Roman"/>
+          <w:color w:val="000000"/>
+          <w:sz w:val="23"/>
+          <w:szCs w:val="23"/>
+          <w:shd w:val="clear" w:color="auto" w:fill="F0F0F0"/>
+          <w:lang w:val="en-IN"/>
+        </w:rPr>
+        <w:t>);</w:t>
+      </w:r>
+    </w:p>
+    <w:p>
+      <w:pPr>
+        <w:spacing w:line="240" w:lineRule="auto"/>
+        <w:rPr>
+          <w:rFonts w:ascii="Consolas" w:eastAsia="Times New Roman" w:hAnsi="Consolas" w:cs="Times New Roman"/>
+          <w:color w:val="000000"/>
+          <w:sz w:val="23"/>
+          <w:szCs w:val="23"/>
+          <w:shd w:val="clear" w:color="auto" w:fill="F0F0F0"/>
+          <w:lang w:val="en-IN"/>
+        </w:rPr>
+      </w:pPr>
+      <w:r>
+        <w:rPr>
+          <w:rFonts w:ascii="Consolas" w:eastAsia="Times New Roman" w:hAnsi="Consolas" w:cs="Times New Roman"/>
+          <w:color w:val="000000"/>
+          <w:sz w:val="23"/>
+          <w:szCs w:val="23"/>
+          <w:shd w:val="clear" w:color="auto" w:fill="F0F0F0"/>
+          <w:lang w:val="en-IN"/>
+        </w:rPr>
+        <w:t xml:space="preserve">  </w:t>
+      </w:r>
+      <w:proofErr w:type="spellStart"/>
+      <w:r>
+        <w:rPr>
+          <w:rFonts w:ascii="Consolas" w:eastAsia="Times New Roman" w:hAnsi="Consolas" w:cs="Times New Roman"/>
+          <w:color w:val="000000"/>
+          <w:sz w:val="23"/>
+          <w:szCs w:val="23"/>
+          <w:shd w:val="clear" w:color="auto" w:fill="F0F0F0"/>
+          <w:lang w:val="en-IN"/>
+        </w:rPr>
+        <w:t>Serial.print</w:t>
+      </w:r>
+      <w:proofErr w:type="spellEnd"/>
+      <w:r>
+        <w:rPr>
+          <w:rFonts w:ascii="Consolas" w:eastAsia="Times New Roman" w:hAnsi="Consolas" w:cs="Times New Roman"/>
+          <w:color w:val="000000"/>
+          <w:sz w:val="23"/>
+          <w:szCs w:val="23"/>
+          <w:shd w:val="clear" w:color="auto" w:fill="F0F0F0"/>
+          <w:lang w:val="en-IN"/>
+        </w:rPr>
+        <w:t xml:space="preserve">(humidity, </w:t>
+      </w:r>
+      <w:r>
+        <w:rPr>
+          <w:rFonts w:ascii="Consolas" w:eastAsia="Times New Roman" w:hAnsi="Consolas" w:cs="Times New Roman"/>
+          <w:color w:val="AD009E"/>
+          <w:sz w:val="21"/>
+          <w:szCs w:val="21"/>
+          <w:lang w:val="en-IN"/>
+        </w:rPr>
+        <w:t>1</w:t>
+      </w:r>
+      <w:r>
+        <w:rPr>
+          <w:rFonts w:ascii="Consolas" w:eastAsia="Times New Roman" w:hAnsi="Consolas" w:cs="Times New Roman"/>
+          <w:color w:val="000000"/>
+          <w:sz w:val="23"/>
+          <w:szCs w:val="23"/>
+          <w:shd w:val="clear" w:color="auto" w:fill="F0F0F0"/>
+          <w:lang w:val="en-IN"/>
+        </w:rPr>
+        <w:t>);</w:t>
+      </w:r>
+    </w:p>
+    <w:p>
+      <w:pPr>
+        <w:spacing w:line="240" w:lineRule="auto"/>
+        <w:rPr>
+          <w:rFonts w:ascii="Consolas" w:eastAsia="Times New Roman" w:hAnsi="Consolas" w:cs="Times New Roman"/>
+          <w:color w:val="000000"/>
+          <w:sz w:val="23"/>
+          <w:szCs w:val="23"/>
+          <w:shd w:val="clear" w:color="auto" w:fill="F0F0F0"/>
+          <w:lang w:val="en-IN"/>
+        </w:rPr>
+      </w:pPr>
+      <w:r>
+        <w:rPr>
+          <w:rFonts w:ascii="Consolas" w:eastAsia="Times New Roman" w:hAnsi="Consolas" w:cs="Times New Roman"/>
+          <w:color w:val="000000"/>
+          <w:sz w:val="23"/>
+          <w:szCs w:val="23"/>
+          <w:shd w:val="clear" w:color="auto" w:fill="F0F0F0"/>
+          <w:lang w:val="en-IN"/>
+        </w:rPr>
+        <w:t xml:space="preserve">  </w:t>
+      </w:r>
+      <w:proofErr w:type="spellStart"/>
+      <w:r>
+        <w:rPr>
+          <w:rFonts w:ascii="Consolas" w:eastAsia="Times New Roman" w:hAnsi="Consolas" w:cs="Times New Roman"/>
+          <w:color w:val="000000"/>
+          <w:sz w:val="23"/>
+          <w:szCs w:val="23"/>
+          <w:shd w:val="clear" w:color="auto" w:fill="F0F0F0"/>
+          <w:lang w:val="en-IN"/>
+        </w:rPr>
+        <w:t>Serial.print</w:t>
+      </w:r>
+      <w:proofErr w:type="spellEnd"/>
+      <w:r>
+        <w:rPr>
+          <w:rFonts w:ascii="Consolas" w:eastAsia="Times New Roman" w:hAnsi="Consolas" w:cs="Times New Roman"/>
+          <w:color w:val="000000"/>
+          <w:sz w:val="23"/>
+          <w:szCs w:val="23"/>
+          <w:shd w:val="clear" w:color="auto" w:fill="F0F0F0"/>
+          <w:lang w:val="en-IN"/>
+        </w:rPr>
+        <w:t>(</w:t>
+      </w:r>
+      <w:r>
+        <w:rPr>
+          <w:rFonts w:ascii="Consolas" w:eastAsia="Times New Roman" w:hAnsi="Consolas" w:cs="Times New Roman"/>
+          <w:color w:val="A31515"/>
+          <w:sz w:val="21"/>
+          <w:szCs w:val="21"/>
+          <w:lang w:val="en-IN"/>
+        </w:rPr>
+        <w:t>"\t\t"</w:t>
+      </w:r>
+      <w:r>
+        <w:rPr>
+          <w:rFonts w:ascii="Consolas" w:eastAsia="Times New Roman" w:hAnsi="Consolas" w:cs="Times New Roman"/>
+          <w:color w:val="000000"/>
+          <w:sz w:val="23"/>
+          <w:szCs w:val="23"/>
+          <w:shd w:val="clear" w:color="auto" w:fill="F0F0F0"/>
+          <w:lang w:val="en-IN"/>
+        </w:rPr>
+        <w:t>);</w:t>
+      </w:r>
+    </w:p>
+    <w:p>
+      <w:pPr>
+        <w:spacing w:line="240" w:lineRule="auto"/>
+        <w:rPr>
+          <w:rFonts w:ascii="Consolas" w:eastAsia="Times New Roman" w:hAnsi="Consolas" w:cs="Times New Roman"/>
+          <w:color w:val="000000"/>
+          <w:sz w:val="23"/>
+          <w:szCs w:val="23"/>
+          <w:shd w:val="clear" w:color="auto" w:fill="F0F0F0"/>
+          <w:lang w:val="en-IN"/>
+        </w:rPr>
+      </w:pPr>
+      <w:r>
+        <w:rPr>
+          <w:rFonts w:ascii="Consolas" w:eastAsia="Times New Roman" w:hAnsi="Consolas" w:cs="Times New Roman"/>
+          <w:color w:val="000000"/>
+          <w:sz w:val="23"/>
+          <w:szCs w:val="23"/>
+          <w:shd w:val="clear" w:color="auto" w:fill="F0F0F0"/>
+          <w:lang w:val="en-IN"/>
+        </w:rPr>
+        <w:t xml:space="preserve">  </w:t>
+      </w:r>
+      <w:proofErr w:type="spellStart"/>
+      <w:r>
+        <w:rPr>
+          <w:rFonts w:ascii="Consolas" w:eastAsia="Times New Roman" w:hAnsi="Consolas" w:cs="Times New Roman"/>
+          <w:color w:val="000000"/>
+          <w:sz w:val="23"/>
+          <w:szCs w:val="23"/>
+          <w:shd w:val="clear" w:color="auto" w:fill="F0F0F0"/>
+          <w:lang w:val="en-IN"/>
+        </w:rPr>
+        <w:t>Serial.print</w:t>
+      </w:r>
+      <w:proofErr w:type="spellEnd"/>
+      <w:r>
+        <w:rPr>
+          <w:rFonts w:ascii="Consolas" w:eastAsia="Times New Roman" w:hAnsi="Consolas" w:cs="Times New Roman"/>
+          <w:color w:val="000000"/>
+          <w:sz w:val="23"/>
+          <w:szCs w:val="23"/>
+          <w:shd w:val="clear" w:color="auto" w:fill="F0F0F0"/>
+          <w:lang w:val="en-IN"/>
+        </w:rPr>
+        <w:t xml:space="preserve">(temperature, </w:t>
+      </w:r>
+      <w:r>
+        <w:rPr>
+          <w:rFonts w:ascii="Consolas" w:eastAsia="Times New Roman" w:hAnsi="Consolas" w:cs="Times New Roman"/>
+          <w:color w:val="AD009E"/>
+          <w:sz w:val="21"/>
+          <w:szCs w:val="21"/>
+          <w:lang w:val="en-IN"/>
+        </w:rPr>
+        <w:t>1</w:t>
+      </w:r>
+      <w:r>
+        <w:rPr>
+          <w:rFonts w:ascii="Consolas" w:eastAsia="Times New Roman" w:hAnsi="Consolas" w:cs="Times New Roman"/>
+          <w:color w:val="000000"/>
+          <w:sz w:val="23"/>
+          <w:szCs w:val="23"/>
+          <w:shd w:val="clear" w:color="auto" w:fill="F0F0F0"/>
+          <w:lang w:val="en-IN"/>
+        </w:rPr>
+        <w:t>);</w:t>
+      </w:r>
+    </w:p>
+    <w:p>
+      <w:pPr>
+        <w:spacing w:line="240" w:lineRule="auto"/>
+        <w:rPr>
+          <w:rFonts w:ascii="Consolas" w:eastAsia="Times New Roman" w:hAnsi="Consolas" w:cs="Times New Roman"/>
+          <w:color w:val="000000"/>
+          <w:sz w:val="23"/>
+          <w:szCs w:val="23"/>
+          <w:shd w:val="clear" w:color="auto" w:fill="F0F0F0"/>
+          <w:lang w:val="en-IN"/>
+        </w:rPr>
+      </w:pPr>
+      <w:r>
+        <w:rPr>
+          <w:rFonts w:ascii="Consolas" w:eastAsia="Times New Roman" w:hAnsi="Consolas" w:cs="Times New Roman"/>
+          <w:color w:val="000000"/>
+          <w:sz w:val="23"/>
+          <w:szCs w:val="23"/>
+          <w:shd w:val="clear" w:color="auto" w:fill="F0F0F0"/>
+          <w:lang w:val="en-IN"/>
+        </w:rPr>
+        <w:t xml:space="preserve">  </w:t>
+      </w:r>
+      <w:proofErr w:type="spellStart"/>
+      <w:r>
+        <w:rPr>
+          <w:rFonts w:ascii="Consolas" w:eastAsia="Times New Roman" w:hAnsi="Consolas" w:cs="Times New Roman"/>
+          <w:color w:val="000000"/>
+          <w:sz w:val="23"/>
+          <w:szCs w:val="23"/>
+          <w:shd w:val="clear" w:color="auto" w:fill="F0F0F0"/>
+          <w:lang w:val="en-IN"/>
+        </w:rPr>
+        <w:t>Serial.print</w:t>
+      </w:r>
+      <w:proofErr w:type="spellEnd"/>
+      <w:r>
+        <w:rPr>
+          <w:rFonts w:ascii="Consolas" w:eastAsia="Times New Roman" w:hAnsi="Consolas" w:cs="Times New Roman"/>
+          <w:color w:val="000000"/>
+          <w:sz w:val="23"/>
+          <w:szCs w:val="23"/>
+          <w:shd w:val="clear" w:color="auto" w:fill="F0F0F0"/>
+          <w:lang w:val="en-IN"/>
+        </w:rPr>
+        <w:t>(</w:t>
+      </w:r>
+      <w:r>
+        <w:rPr>
+          <w:rFonts w:ascii="Consolas" w:eastAsia="Times New Roman" w:hAnsi="Consolas" w:cs="Times New Roman"/>
+          <w:color w:val="A31515"/>
+          <w:sz w:val="21"/>
+          <w:szCs w:val="21"/>
+          <w:lang w:val="en-IN"/>
+        </w:rPr>
+        <w:t>"\t\t"</w:t>
+      </w:r>
+      <w:r>
+        <w:rPr>
+          <w:rFonts w:ascii="Consolas" w:eastAsia="Times New Roman" w:hAnsi="Consolas" w:cs="Times New Roman"/>
+          <w:color w:val="000000"/>
+          <w:sz w:val="23"/>
+          <w:szCs w:val="23"/>
+          <w:shd w:val="clear" w:color="auto" w:fill="F0F0F0"/>
+          <w:lang w:val="en-IN"/>
+        </w:rPr>
+        <w:t>);</w:t>
+      </w:r>
+    </w:p>
+    <w:p>
+      <w:pPr>
+        <w:spacing w:line="240" w:lineRule="auto"/>
+        <w:rPr>
+          <w:rFonts w:ascii="Consolas" w:eastAsia="Times New Roman" w:hAnsi="Consolas" w:cs="Times New Roman"/>
+          <w:color w:val="000000"/>
+          <w:sz w:val="23"/>
+          <w:szCs w:val="23"/>
+          <w:shd w:val="clear" w:color="auto" w:fill="F0F0F0"/>
+          <w:lang w:val="en-IN"/>
+        </w:rPr>
+      </w:pPr>
+      <w:r>
+        <w:rPr>
+          <w:rFonts w:ascii="Consolas" w:eastAsia="Times New Roman" w:hAnsi="Consolas" w:cs="Times New Roman"/>
+          <w:color w:val="000000"/>
+          <w:sz w:val="23"/>
+          <w:szCs w:val="23"/>
+          <w:shd w:val="clear" w:color="auto" w:fill="F0F0F0"/>
+          <w:lang w:val="en-IN"/>
+        </w:rPr>
+        <w:t xml:space="preserve">  </w:t>
+      </w:r>
+      <w:proofErr w:type="spellStart"/>
+      <w:r>
+        <w:rPr>
+          <w:rFonts w:ascii="Consolas" w:eastAsia="Times New Roman" w:hAnsi="Consolas" w:cs="Times New Roman"/>
+          <w:color w:val="000000"/>
+          <w:sz w:val="23"/>
+          <w:szCs w:val="23"/>
+          <w:shd w:val="clear" w:color="auto" w:fill="F0F0F0"/>
+          <w:lang w:val="en-IN"/>
+        </w:rPr>
+        <w:t>Serial.println</w:t>
+      </w:r>
+      <w:proofErr w:type="spellEnd"/>
+      <w:r>
+        <w:rPr>
+          <w:rFonts w:ascii="Consolas" w:eastAsia="Times New Roman" w:hAnsi="Consolas" w:cs="Times New Roman"/>
+          <w:color w:val="000000"/>
+          <w:sz w:val="23"/>
+          <w:szCs w:val="23"/>
+          <w:shd w:val="clear" w:color="auto" w:fill="F0F0F0"/>
+          <w:lang w:val="en-IN"/>
+        </w:rPr>
+        <w:t>(</w:t>
+      </w:r>
+      <w:proofErr w:type="spellStart"/>
+      <w:r>
+        <w:rPr>
+          <w:rFonts w:ascii="Consolas" w:eastAsia="Times New Roman" w:hAnsi="Consolas" w:cs="Times New Roman"/>
+          <w:color w:val="000000"/>
+          <w:sz w:val="23"/>
+          <w:szCs w:val="23"/>
+          <w:shd w:val="clear" w:color="auto" w:fill="F0F0F0"/>
+          <w:lang w:val="en-IN"/>
+        </w:rPr>
+        <w:t>dht.toFahrenheit</w:t>
+      </w:r>
+      <w:proofErr w:type="spellEnd"/>
+      <w:r>
+        <w:rPr>
+          <w:rFonts w:ascii="Consolas" w:eastAsia="Times New Roman" w:hAnsi="Consolas" w:cs="Times New Roman"/>
+          <w:color w:val="000000"/>
+          <w:sz w:val="23"/>
+          <w:szCs w:val="23"/>
+          <w:shd w:val="clear" w:color="auto" w:fill="F0F0F0"/>
+          <w:lang w:val="en-IN"/>
+        </w:rPr>
+        <w:t xml:space="preserve">(temperature), </w:t>
+      </w:r>
+      <w:r>
+        <w:rPr>
+          <w:rFonts w:ascii="Consolas" w:eastAsia="Times New Roman" w:hAnsi="Consolas" w:cs="Times New Roman"/>
+          <w:color w:val="AD009E"/>
+          <w:sz w:val="21"/>
+          <w:szCs w:val="21"/>
+          <w:lang w:val="en-IN"/>
+        </w:rPr>
+        <w:t>1</w:t>
+      </w:r>
+      <w:r>
+        <w:rPr>
+          <w:rFonts w:ascii="Consolas" w:eastAsia="Times New Roman" w:hAnsi="Consolas" w:cs="Times New Roman"/>
+          <w:color w:val="000000"/>
+          <w:sz w:val="23"/>
+          <w:szCs w:val="23"/>
+          <w:shd w:val="clear" w:color="auto" w:fill="F0F0F0"/>
+          <w:lang w:val="en-IN"/>
+        </w:rPr>
+        <w:t>);</w:t>
+      </w:r>
+      <w:r>
+        <w:rPr>
+          <w:rFonts w:ascii="Consolas" w:eastAsia="Times New Roman" w:hAnsi="Consolas" w:cs="Times New Roman"/>
+          <w:color w:val="000000"/>
+          <w:sz w:val="23"/>
+          <w:szCs w:val="23"/>
+          <w:shd w:val="clear" w:color="auto" w:fill="F0F0F0"/>
+          <w:lang w:val="en-IN"/>
+        </w:rPr>
+        <w:tab/>
+      </w:r>
+      <w:r>
+        <w:rPr>
+          <w:rFonts w:ascii="Consolas" w:eastAsia="Times New Roman" w:hAnsi="Consolas" w:cs="Times New Roman"/>
+          <w:color w:val="008000"/>
+          <w:sz w:val="21"/>
+          <w:szCs w:val="21"/>
+          <w:lang w:val="en-IN"/>
+        </w:rPr>
+        <w:t>/* Convert temperature to Fahrenheit units */</w:t>
+      </w:r>
+    </w:p>
+    <w:p>
+      <w:pPr>
+        <w:rPr>
+          <w:rFonts w:ascii="Consolas" w:eastAsia="Times New Roman" w:hAnsi="Consolas" w:cs="Times New Roman"/>
+          <w:color w:val="000000"/>
+          <w:sz w:val="23"/>
+          <w:szCs w:val="23"/>
+          <w:shd w:val="clear" w:color="auto" w:fill="F0F0F0"/>
+          <w:lang w:val="en-IN"/>
+        </w:rPr>
+      </w:pPr>
+      <w:r>
+        <w:rPr>
+          <w:rFonts w:ascii="Consolas" w:eastAsia="Times New Roman" w:hAnsi="Consolas" w:cs="Times New Roman"/>
+          <w:color w:val="000000"/>
+          <w:sz w:val="23"/>
+          <w:szCs w:val="23"/>
+          <w:shd w:val="clear" w:color="auto" w:fill="F0F0F0"/>
+          <w:lang w:val="en-IN"/>
+        </w:rPr>
+        <w:t>}</w:t>
+      </w:r>
+    </w:p>
+    <w:p>
+      <w:pPr>
+        <w:rPr>
+          <w:rFonts w:ascii="Consolas" w:eastAsia="Times New Roman" w:hAnsi="Consolas" w:cs="Times New Roman"/>
+          <w:color w:val="000000"/>
+          <w:sz w:val="23"/>
+          <w:szCs w:val="23"/>
+          <w:shd w:val="clear" w:color="auto" w:fill="F0F0F0"/>
+          <w:lang w:val="en-IN"/>
+        </w:rPr>
+      </w:pPr>
+    </w:p>
+    <w:p>
+      <w:pPr>
+        <w:rPr>
+          <w:rFonts w:ascii="Consolas" w:eastAsia="Times New Roman" w:hAnsi="Consolas" w:cs="Times New Roman"/>
+          <w:color w:val="000000"/>
+          <w:sz w:val="23"/>
+          <w:szCs w:val="23"/>
+          <w:shd w:val="clear" w:color="auto" w:fill="F0F0F0"/>
+          <w:lang w:val="en-IN"/>
+        </w:rPr>
+      </w:pPr>
+    </w:p>
+    <w:p>
+      <w:pPr>
+        <w:rPr>
+          <w:rFonts w:ascii="Consolas" w:eastAsia="Times New Roman" w:hAnsi="Consolas" w:cs="Times New Roman"/>
+          <w:color w:val="000000"/>
+          <w:sz w:val="23"/>
+          <w:szCs w:val="23"/>
+          <w:shd w:val="clear" w:color="auto" w:fill="F0F0F0"/>
+          <w:lang w:val="en-IN"/>
+        </w:rPr>
+      </w:pPr>
+    </w:p>
+    <w:p>
+      <w:pPr>
+        <w:rPr>
+          <w:rFonts w:ascii="Consolas" w:eastAsia="Times New Roman" w:hAnsi="Consolas" w:cs="Times New Roman"/>
+          <w:color w:val="000000"/>
+          <w:sz w:val="23"/>
+          <w:szCs w:val="23"/>
+          <w:shd w:val="clear" w:color="auto" w:fill="F0F0F0"/>
+          <w:lang w:val="en-IN"/>
+        </w:rPr>
+      </w:pPr>
+      <w:r>
+        <w:rPr>
+          <w:rFonts w:ascii="Consolas" w:eastAsia="Times New Roman" w:hAnsi="Consolas" w:cs="Times New Roman"/>
+          <w:color w:val="000000"/>
+          <w:sz w:val="23"/>
+          <w:szCs w:val="23"/>
+          <w:shd w:val="clear" w:color="auto" w:fill="F0F0F0"/>
+          <w:lang w:val="en-IN"/>
+        </w:rPr>
+        <w:t>Output:</w:t>
+      </w:r>
+    </w:p>
+    <w:p>
+      <w:r>
+        <w:drawing>
+          <wp:inline distT="0" distB="0" distL="0" distR="0" wp14:anchorId="6D516D3C" wp14:editId="12CF9ECB">
+            <wp:extent cx="5943600" cy="4348480"/>
+            <wp:effectExtent l="0" t="0" r="0" b="0"/>
+            <wp:docPr id="1699818296" name="Picture 1"/>
+            <wp:cNvGraphicFramePr>
+              <a:graphicFrameLocks xmlns:a="http://schemas.openxmlformats.org/drawingml/2006/main" noChangeAspect="1"/>
+            </wp:cNvGraphicFramePr>
+            <a:graphic xmlns:a="http://schemas.openxmlformats.org/drawingml/2006/main">
+              <a:graphicData uri="http://schemas.openxmlformats.org/drawingml/2006/picture">
+                <pic:pic xmlns:pic="http://schemas.openxmlformats.org/drawingml/2006/picture">
+                  <pic:nvPicPr>
+                    <pic:cNvPr id="1699818296" name=""/>
+                    <pic:cNvPicPr/>
+                  </pic:nvPicPr>
+                  <pic:blipFill>
+                    <a:blip r:embed="rId13"/>
+                    <a:stretch>
+                      <a:fillRect/>
+                    </a:stretch>
+                  </pic:blipFill>
+                  <pic:spPr>
+                    <a:xfrm>
+                      <a:off x="0" y="0"/>
+                      <a:ext cx="5943600" cy="4348480"/>
+                    </a:xfrm>
+                    <a:prstGeom prst="rect">
+                      <a:avLst/>
+                    </a:prstGeom>
+                  </pic:spPr>
+                </pic:pic>
+              </a:graphicData>
+            </a:graphic>
+          </wp:inline>
+        </w:drawing>
+      </w:r>
+    </w:p>
+    <w:p/>
+    <w:p/>
+    <w:p/>
+    <w:p/>
+    <w:p/>
+    <w:p/>
+    <w:p/>
+    <w:p/>
+    <w:p/>
+    <w:p/>
+    <w:p/>
+    <w:p/>
+    <w:p/>
+    <w:p/>
+    <w:p/>
+    <w:p/>
+    <w:p/>
+    <w:p/>
+    <w:p>
+      <w:r>
+        <w:lastRenderedPageBreak/>
+        <w:t>#LAB 6</w:t>
+      </w:r>
+    </w:p>
+    <w:p/>
+    <w:p>
+      <w:pPr>
+        <w:shd w:val="clear" w:color="auto" w:fill="FFFFFF"/>
+        <w:spacing w:before="100" w:beforeAutospacing="1" w:after="100" w:afterAutospacing="1" w:line="240" w:lineRule="auto"/>
+      </w:pPr>
+      <w:r>
+        <w:t xml:space="preserve">Aim: </w:t>
+      </w:r>
+      <w:r>
+        <w:rPr>
+          <w:rFonts w:ascii="Roboto" w:eastAsia="Times New Roman" w:hAnsi="Roboto" w:cs="Times New Roman"/>
+          <w:sz w:val="20"/>
+          <w:szCs w:val="20"/>
+          <w:lang w:val="en-IN"/>
+        </w:rPr>
+        <w:t>Gathering DHT sensor data and visualizing it using an app built by Node-RED</w:t>
+      </w:r>
+      <w:r>
+        <w:rPr>
+          <w:rFonts w:ascii="Roboto" w:eastAsia="Times New Roman" w:hAnsi="Roboto" w:cs="Times New Roman"/>
+          <w:sz w:val="20"/>
+          <w:szCs w:val="20"/>
+          <w:lang w:val="en-IN"/>
+        </w:rPr>
+        <w:t>.</w:t>
+      </w:r>
+    </w:p>
+    <w:p>
+      <w:r>
+        <w:t>Theory: nil</w:t>
+      </w:r>
+    </w:p>
+    <w:p/>
+    <w:p>
+      <w:r>
+        <w:t>Procedure</w:t>
+      </w:r>
+      <w:r>
+        <w:t>:</w:t>
+      </w:r>
+    </w:p>
+    <w:p>
+      <w:pPr>
+        <w:pStyle w:val="ListParagraph"/>
+        <w:numPr>
+          <w:ilvl w:val="0"/>
+          <w:numId w:val="16"/>
+        </w:numPr>
+      </w:pPr>
+      <w:r>
+        <w:t xml:space="preserve">Open </w:t>
+      </w:r>
+      <w:r>
+        <w:t>palette</w:t>
+      </w:r>
+      <w:r>
+        <w:t xml:space="preserve"> and install </w:t>
+      </w:r>
+      <w:r>
+        <w:t xml:space="preserve">node red dashboard along with </w:t>
+      </w:r>
+      <w:r>
+        <w:t>node-red-</w:t>
+      </w:r>
+      <w:proofErr w:type="spellStart"/>
+      <w:r>
+        <w:t>contrib</w:t>
+      </w:r>
+      <w:proofErr w:type="spellEnd"/>
+      <w:r>
+        <w:t>-</w:t>
+      </w:r>
+      <w:proofErr w:type="spellStart"/>
+      <w:r>
+        <w:t>dht</w:t>
+      </w:r>
+      <w:proofErr w:type="spellEnd"/>
+      <w:r>
+        <w:t>-sensor</w:t>
+      </w:r>
+    </w:p>
+    <w:p>
+      <w:pPr>
+        <w:pStyle w:val="ListParagraph"/>
+      </w:pPr>
+      <w:r>
+        <w:drawing>
+          <wp:inline distT="0" distB="0" distL="0" distR="0" wp14:anchorId="5FBCAD8C" wp14:editId="263EA71A">
+            <wp:extent cx="5943600" cy="2531745"/>
+            <wp:effectExtent l="0" t="0" r="0" b="1905"/>
+            <wp:docPr id="1289030553" name="Picture 1"/>
+            <wp:cNvGraphicFramePr>
+              <a:graphicFrameLocks xmlns:a="http://schemas.openxmlformats.org/drawingml/2006/main" noChangeAspect="1"/>
+            </wp:cNvGraphicFramePr>
+            <a:graphic xmlns:a="http://schemas.openxmlformats.org/drawingml/2006/main">
+              <a:graphicData uri="http://schemas.openxmlformats.org/drawingml/2006/picture">
+                <pic:pic xmlns:pic="http://schemas.openxmlformats.org/drawingml/2006/picture">
+                  <pic:nvPicPr>
+                    <pic:cNvPr id="1289030553" name=""/>
+                    <pic:cNvPicPr/>
+                  </pic:nvPicPr>
+                  <pic:blipFill>
+                    <a:blip r:embed="rId14"/>
+                    <a:stretch>
+                      <a:fillRect/>
+                    </a:stretch>
+                  </pic:blipFill>
+                  <pic:spPr>
+                    <a:xfrm>
+                      <a:off x="0" y="0"/>
+                      <a:ext cx="5943600" cy="2531745"/>
+                    </a:xfrm>
+                    <a:prstGeom prst="rect">
+                      <a:avLst/>
+                    </a:prstGeom>
+                  </pic:spPr>
+                </pic:pic>
+              </a:graphicData>
+            </a:graphic>
+          </wp:inline>
+        </w:drawing>
+      </w:r>
+    </w:p>
+    <w:p>
+      <w:pPr>
+        <w:pStyle w:val="ListParagraph"/>
+        <w:numPr>
+          <w:ilvl w:val="0"/>
+          <w:numId w:val="16"/>
+        </w:numPr>
+      </w:pPr>
+      <w:r>
+        <w:t>Create the flow like in the image using the following tags:</w:t>
+      </w:r>
+    </w:p>
+    <w:p>
+      <w:pPr>
+        <w:pStyle w:val="ListParagraph"/>
+        <w:numPr>
+          <w:ilvl w:val="1"/>
+          <w:numId w:val="16"/>
+        </w:numPr>
+      </w:pPr>
+      <w:r>
+        <w:t>Inject</w:t>
+      </w:r>
+    </w:p>
+    <w:p>
+      <w:pPr>
+        <w:pStyle w:val="ListParagraph"/>
+        <w:numPr>
+          <w:ilvl w:val="1"/>
+          <w:numId w:val="16"/>
+        </w:numPr>
+      </w:pPr>
+      <w:r>
+        <w:t>Function</w:t>
+      </w:r>
+    </w:p>
+    <w:p>
+      <w:pPr>
+        <w:pStyle w:val="ListParagraph"/>
+        <w:numPr>
+          <w:ilvl w:val="1"/>
+          <w:numId w:val="16"/>
+        </w:numPr>
+      </w:pPr>
+      <w:r>
+        <w:t>Debug</w:t>
+      </w:r>
+    </w:p>
+    <w:p>
+      <w:pPr>
+        <w:pStyle w:val="ListParagraph"/>
+        <w:numPr>
+          <w:ilvl w:val="1"/>
+          <w:numId w:val="16"/>
+        </w:numPr>
+      </w:pPr>
+      <w:r>
+        <w:t>rpi-DHT22</w:t>
+      </w:r>
+    </w:p>
+    <w:p>
+      <w:pPr>
+        <w:pStyle w:val="ListParagraph"/>
+        <w:numPr>
+          <w:ilvl w:val="1"/>
+          <w:numId w:val="16"/>
+        </w:numPr>
+      </w:pPr>
+      <w:r>
+        <w:t>Gauge</w:t>
+      </w:r>
+    </w:p>
+    <w:p>
+      <w:pPr>
+        <w:ind w:left="720"/>
+      </w:pPr>
+      <w:r>
+        <w:t xml:space="preserve">Set the properties of above tags as said in the following link: </w:t>
+      </w:r>
+      <w:r>
+        <w:t>https://iotstarters.com/building-node-red-dashboard-with-dht11-sensor/</w:t>
+      </w:r>
+    </w:p>
+    <w:p>
+      <w:r>
+        <w:lastRenderedPageBreak/>
+        <w:drawing>
+          <wp:inline distT="0" distB="0" distL="0" distR="0" wp14:anchorId="2DEEDAFA" wp14:editId="7C34E993">
+            <wp:extent cx="5943600" cy="3679190"/>
+            <wp:effectExtent l="0" t="0" r="0" b="0"/>
+            <wp:docPr id="2104301750" name="Picture 2104301750"/>
+            <wp:cNvGraphicFramePr>
+              <a:graphicFrameLocks xmlns:a="http://schemas.openxmlformats.org/drawingml/2006/main" noChangeAspect="1"/>
+            </wp:cNvGraphicFramePr>
+            <a:graphic xmlns:a="http://schemas.openxmlformats.org/drawingml/2006/main">
+              <a:graphicData uri="http://schemas.openxmlformats.org/drawingml/2006/picture">
+                <pic:pic xmlns:pic="http://schemas.openxmlformats.org/drawingml/2006/picture">
+                  <pic:nvPicPr>
+                    <pic:cNvPr id="331449398" name=""/>
+                    <pic:cNvPicPr/>
+                  </pic:nvPicPr>
+                  <pic:blipFill>
+                    <a:blip r:embed="rId15"/>
+                    <a:stretch>
+                      <a:fillRect/>
+                    </a:stretch>
+                  </pic:blipFill>
+                  <pic:spPr>
+                    <a:xfrm>
+                      <a:off x="0" y="0"/>
+                      <a:ext cx="5943600" cy="3679190"/>
+                    </a:xfrm>
+                    <a:prstGeom prst="rect">
+                      <a:avLst/>
+                    </a:prstGeom>
+                  </pic:spPr>
+                </pic:pic>
+              </a:graphicData>
+            </a:graphic>
+          </wp:inline>
+        </w:drawing>
+      </w:r>
+    </w:p>
+    <w:p/>
+    <w:p>
+      <w:r>
+        <w:t>Output:</w:t>
+      </w:r>
+    </w:p>
+    <w:p>
+      <w:r>
+        <w:drawing>
+          <wp:inline distT="0" distB="0" distL="0" distR="0" wp14:anchorId="4968F2F8" wp14:editId="52B2DFB3">
+            <wp:extent cx="1837344" cy="2607276"/>
+            <wp:effectExtent l="0" t="0" r="0" b="3175"/>
+            <wp:docPr id="572501036" name="Picture 1"/>
+            <wp:cNvGraphicFramePr>
+              <a:graphicFrameLocks xmlns:a="http://schemas.openxmlformats.org/drawingml/2006/main" noChangeAspect="1"/>
+            </wp:cNvGraphicFramePr>
+            <a:graphic xmlns:a="http://schemas.openxmlformats.org/drawingml/2006/main">
+              <a:graphicData uri="http://schemas.openxmlformats.org/drawingml/2006/picture">
+                <pic:pic xmlns:pic="http://schemas.openxmlformats.org/drawingml/2006/picture">
+                  <pic:nvPicPr>
+                    <pic:cNvPr id="572501036" name=""/>
+                    <pic:cNvPicPr/>
+                  </pic:nvPicPr>
+                  <pic:blipFill>
+                    <a:blip r:embed="rId16"/>
+                    <a:stretch>
+                      <a:fillRect/>
+                    </a:stretch>
+                  </pic:blipFill>
+                  <pic:spPr>
+                    <a:xfrm>
+                      <a:off x="0" y="0"/>
+                      <a:ext cx="1860984" cy="2640822"/>
+                    </a:xfrm>
+                    <a:prstGeom prst="rect">
+                      <a:avLst/>
+                    </a:prstGeom>
+                  </pic:spPr>
+                </pic:pic>
+              </a:graphicData>
+            </a:graphic>
+          </wp:inline>
+        </w:drawing>
+      </w:r>
+    </w:p>
     <w:sectPr>
       <w:pgSz w:w="12240" w:h="15840"/>
       <w:pgMar w:top="1440" w:right="1440" w:bottom="1440" w:left="1440" w:header="720" w:footer="720" w:gutter="0"/>
@@ -2383,6 +4372,155 @@
     </w:lvl>
   </w:abstractNum>
   <w:abstractNum w:abstractNumId="4" w15:restartNumberingAfterBreak="0">
+    <w:nsid w:val="1CC44C4B"/>
+    <w:multiLevelType w:val="multilevel"/>
+    <w:tmpl w:val="359AD8C2"/>
+    <w:lvl w:ilvl="0">
+      <w:start w:val="1"/>
+      <w:numFmt w:val="bullet"/>
+      <w:lvlText w:val=""/>
+      <w:lvlJc w:val="left"/>
+      <w:pPr>
+        <w:tabs>
+          <w:tab w:val="num" w:pos="720"/>
+        </w:tabs>
+        <w:ind w:left="720" w:hanging="360"/>
+      </w:pPr>
+      <w:rPr>
+        <w:rFonts w:ascii="Symbol" w:hAnsi="Symbol" w:hint="default"/>
+        <w:sz w:val="20"/>
+      </w:rPr>
+    </w:lvl>
+    <w:lvl w:ilvl="1" w:tentative="1">
+      <w:start w:val="1"/>
+      <w:numFmt w:val="bullet"/>
+      <w:lvlText w:val="o"/>
+      <w:lvlJc w:val="left"/>
+      <w:pPr>
+        <w:tabs>
+          <w:tab w:val="num" w:pos="1440"/>
+        </w:tabs>
+        <w:ind w:left="1440" w:hanging="360"/>
+      </w:pPr>
+      <w:rPr>
+        <w:rFonts w:ascii="Courier New" w:hAnsi="Courier New" w:hint="default"/>
+        <w:sz w:val="20"/>
+      </w:rPr>
+    </w:lvl>
+    <w:lvl w:ilvl="2" w:tentative="1">
+      <w:start w:val="1"/>
+      <w:numFmt w:val="bullet"/>
+      <w:lvlText w:val=""/>
+      <w:lvlJc w:val="left"/>
+      <w:pPr>
+        <w:tabs>
+          <w:tab w:val="num" w:pos="2160"/>
+        </w:tabs>
+        <w:ind w:left="2160" w:hanging="360"/>
+      </w:pPr>
+      <w:rPr>
+        <w:rFonts w:ascii="Wingdings" w:hAnsi="Wingdings" w:hint="default"/>
+        <w:sz w:val="20"/>
+      </w:rPr>
+    </w:lvl>
+    <w:lvl w:ilvl="3" w:tentative="1">
+      <w:start w:val="1"/>
+      <w:numFmt w:val="bullet"/>
+      <w:lvlText w:val=""/>
+      <w:lvlJc w:val="left"/>
+      <w:pPr>
+        <w:tabs>
+          <w:tab w:val="num" w:pos="2880"/>
+        </w:tabs>
+        <w:ind w:left="2880" w:hanging="360"/>
+      </w:pPr>
+      <w:rPr>
+        <w:rFonts w:ascii="Wingdings" w:hAnsi="Wingdings" w:hint="default"/>
+        <w:sz w:val="20"/>
+      </w:rPr>
+    </w:lvl>
+    <w:lvl w:ilvl="4" w:tentative="1">
+      <w:start w:val="1"/>
+      <w:numFmt w:val="bullet"/>
+      <w:lvlText w:val=""/>
+      <w:lvlJc w:val="left"/>
+      <w:pPr>
+        <w:tabs>
+          <w:tab w:val="num" w:pos="3600"/>
+        </w:tabs>
+        <w:ind w:left="3600" w:hanging="360"/>
+      </w:pPr>
+      <w:rPr>
+        <w:rFonts w:ascii="Wingdings" w:hAnsi="Wingdings" w:hint="default"/>
+        <w:sz w:val="20"/>
+      </w:rPr>
+    </w:lvl>
+    <w:lvl w:ilvl="5" w:tentative="1">
+      <w:start w:val="1"/>
+      <w:numFmt w:val="bullet"/>
+      <w:lvlText w:val=""/>
+      <w:lvlJc w:val="left"/>
+      <w:pPr>
+        <w:tabs>
+          <w:tab w:val="num" w:pos="4320"/>
+        </w:tabs>
+        <w:ind w:left="4320" w:hanging="360"/>
+      </w:pPr>
+      <w:rPr>
+        <w:rFonts w:ascii="Wingdings" w:hAnsi="Wingdings" w:hint="default"/>
+        <w:sz w:val="20"/>
+      </w:rPr>
+    </w:lvl>
+    <w:lvl w:ilvl="6" w:tentative="1">
+      <w:start w:val="1"/>
+      <w:numFmt w:val="bullet"/>
+      <w:lvlText w:val=""/>
+      <w:lvlJc w:val="left"/>
+      <w:pPr>
+        <w:tabs>
+          <w:tab w:val="num" w:pos="5040"/>
+        </w:tabs>
+        <w:ind w:left="5040" w:hanging="360"/>
+      </w:pPr>
+      <w:rPr>
+        <w:rFonts w:ascii="Wingdings" w:hAnsi="Wingdings" w:hint="default"/>
+        <w:sz w:val="20"/>
+      </w:rPr>
+    </w:lvl>
+    <w:lvl w:ilvl="7" w:tentative="1">
+      <w:start w:val="1"/>
+      <w:numFmt w:val="bullet"/>
+      <w:lvlText w:val=""/>
+      <w:lvlJc w:val="left"/>
+      <w:pPr>
+        <w:tabs>
+          <w:tab w:val="num" w:pos="5760"/>
+        </w:tabs>
+        <w:ind w:left="5760" w:hanging="360"/>
+      </w:pPr>
+      <w:rPr>
+        <w:rFonts w:ascii="Wingdings" w:hAnsi="Wingdings" w:hint="default"/>
+        <w:sz w:val="20"/>
+      </w:rPr>
+    </w:lvl>
+    <w:lvl w:ilvl="8" w:tentative="1">
+      <w:start w:val="1"/>
+      <w:numFmt w:val="bullet"/>
+      <w:lvlText w:val=""/>
+      <w:lvlJc w:val="left"/>
+      <w:pPr>
+        <w:tabs>
+          <w:tab w:val="num" w:pos="6480"/>
+        </w:tabs>
+        <w:ind w:left="6480" w:hanging="360"/>
+      </w:pPr>
+      <w:rPr>
+        <w:rFonts w:ascii="Wingdings" w:hAnsi="Wingdings" w:hint="default"/>
+        <w:sz w:val="20"/>
+      </w:rPr>
+    </w:lvl>
+  </w:abstractNum>
+  <w:abstractNum w:abstractNumId="5" w15:restartNumberingAfterBreak="0">
     <w:nsid w:val="298A5302"/>
     <w:multiLevelType w:val="hybridMultilevel"/>
     <w:tmpl w:val="6CC2C790"/>
@@ -2495,7 +4633,7 @@
       </w:rPr>
     </w:lvl>
   </w:abstractNum>
-  <w:abstractNum w:abstractNumId="5" w15:restartNumberingAfterBreak="0">
+  <w:abstractNum w:abstractNumId="6" w15:restartNumberingAfterBreak="0">
     <w:nsid w:val="47706458"/>
     <w:multiLevelType w:val="hybridMultilevel"/>
     <w:tmpl w:val="B54EDEC2"/>
@@ -2608,7 +4746,7 @@
       </w:rPr>
     </w:lvl>
   </w:abstractNum>
-  <w:abstractNum w:abstractNumId="6" w15:restartNumberingAfterBreak="0">
+  <w:abstractNum w:abstractNumId="7" w15:restartNumberingAfterBreak="0">
     <w:nsid w:val="5BEF3586"/>
     <w:multiLevelType w:val="hybridMultilevel"/>
     <w:tmpl w:val="479206A4"/>
@@ -2697,7 +4835,7 @@
       </w:pPr>
     </w:lvl>
   </w:abstractNum>
-  <w:abstractNum w:abstractNumId="7" w15:restartNumberingAfterBreak="0">
+  <w:abstractNum w:abstractNumId="8" w15:restartNumberingAfterBreak="0">
     <w:nsid w:val="60B13FAD"/>
     <w:multiLevelType w:val="hybridMultilevel"/>
     <w:tmpl w:val="E416CCA6"/>
@@ -2786,7 +4924,156 @@
       </w:pPr>
     </w:lvl>
   </w:abstractNum>
-  <w:abstractNum w:abstractNumId="8" w15:restartNumberingAfterBreak="0">
+  <w:abstractNum w:abstractNumId="9" w15:restartNumberingAfterBreak="0">
+    <w:nsid w:val="64FC5887"/>
+    <w:multiLevelType w:val="multilevel"/>
+    <w:tmpl w:val="070A741A"/>
+    <w:lvl w:ilvl="0">
+      <w:start w:val="1"/>
+      <w:numFmt w:val="bullet"/>
+      <w:lvlText w:val=""/>
+      <w:lvlJc w:val="left"/>
+      <w:pPr>
+        <w:tabs>
+          <w:tab w:val="num" w:pos="720"/>
+        </w:tabs>
+        <w:ind w:left="720" w:hanging="360"/>
+      </w:pPr>
+      <w:rPr>
+        <w:rFonts w:ascii="Symbol" w:hAnsi="Symbol" w:hint="default"/>
+        <w:sz w:val="20"/>
+      </w:rPr>
+    </w:lvl>
+    <w:lvl w:ilvl="1" w:tentative="1">
+      <w:start w:val="1"/>
+      <w:numFmt w:val="bullet"/>
+      <w:lvlText w:val=""/>
+      <w:lvlJc w:val="left"/>
+      <w:pPr>
+        <w:tabs>
+          <w:tab w:val="num" w:pos="1440"/>
+        </w:tabs>
+        <w:ind w:left="1440" w:hanging="360"/>
+      </w:pPr>
+      <w:rPr>
+        <w:rFonts w:ascii="Symbol" w:hAnsi="Symbol" w:hint="default"/>
+        <w:sz w:val="20"/>
+      </w:rPr>
+    </w:lvl>
+    <w:lvl w:ilvl="2" w:tentative="1">
+      <w:start w:val="1"/>
+      <w:numFmt w:val="bullet"/>
+      <w:lvlText w:val=""/>
+      <w:lvlJc w:val="left"/>
+      <w:pPr>
+        <w:tabs>
+          <w:tab w:val="num" w:pos="2160"/>
+        </w:tabs>
+        <w:ind w:left="2160" w:hanging="360"/>
+      </w:pPr>
+      <w:rPr>
+        <w:rFonts w:ascii="Symbol" w:hAnsi="Symbol" w:hint="default"/>
+        <w:sz w:val="20"/>
+      </w:rPr>
+    </w:lvl>
+    <w:lvl w:ilvl="3" w:tentative="1">
+      <w:start w:val="1"/>
+      <w:numFmt w:val="bullet"/>
+      <w:lvlText w:val=""/>
+      <w:lvlJc w:val="left"/>
+      <w:pPr>
+        <w:tabs>
+          <w:tab w:val="num" w:pos="2880"/>
+        </w:tabs>
+        <w:ind w:left="2880" w:hanging="360"/>
+      </w:pPr>
+      <w:rPr>
+        <w:rFonts w:ascii="Symbol" w:hAnsi="Symbol" w:hint="default"/>
+        <w:sz w:val="20"/>
+      </w:rPr>
+    </w:lvl>
+    <w:lvl w:ilvl="4" w:tentative="1">
+      <w:start w:val="1"/>
+      <w:numFmt w:val="bullet"/>
+      <w:lvlText w:val=""/>
+      <w:lvlJc w:val="left"/>
+      <w:pPr>
+        <w:tabs>
+          <w:tab w:val="num" w:pos="3600"/>
+        </w:tabs>
+        <w:ind w:left="3600" w:hanging="360"/>
+      </w:pPr>
+      <w:rPr>
+        <w:rFonts w:ascii="Symbol" w:hAnsi="Symbol" w:hint="default"/>
+        <w:sz w:val="20"/>
+      </w:rPr>
+    </w:lvl>
+    <w:lvl w:ilvl="5" w:tentative="1">
+      <w:start w:val="1"/>
+      <w:numFmt w:val="bullet"/>
+      <w:lvlText w:val=""/>
+      <w:lvlJc w:val="left"/>
+      <w:pPr>
+        <w:tabs>
+          <w:tab w:val="num" w:pos="4320"/>
+        </w:tabs>
+        <w:ind w:left="4320" w:hanging="360"/>
+      </w:pPr>
+      <w:rPr>
+        <w:rFonts w:ascii="Symbol" w:hAnsi="Symbol" w:hint="default"/>
+        <w:sz w:val="20"/>
+      </w:rPr>
+    </w:lvl>
+    <w:lvl w:ilvl="6" w:tentative="1">
+      <w:start w:val="1"/>
+      <w:numFmt w:val="bullet"/>
+      <w:lvlText w:val=""/>
+      <w:lvlJc w:val="left"/>
+      <w:pPr>
+        <w:tabs>
+          <w:tab w:val="num" w:pos="5040"/>
+        </w:tabs>
+        <w:ind w:left="5040" w:hanging="360"/>
+      </w:pPr>
+      <w:rPr>
+        <w:rFonts w:ascii="Symbol" w:hAnsi="Symbol" w:hint="default"/>
+        <w:sz w:val="20"/>
+      </w:rPr>
+    </w:lvl>
+    <w:lvl w:ilvl="7" w:tentative="1">
+      <w:start w:val="1"/>
+      <w:numFmt w:val="bullet"/>
+      <w:lvlText w:val=""/>
+      <w:lvlJc w:val="left"/>
+      <w:pPr>
+        <w:tabs>
+          <w:tab w:val="num" w:pos="5760"/>
+        </w:tabs>
+        <w:ind w:left="5760" w:hanging="360"/>
+      </w:pPr>
+      <w:rPr>
+        <w:rFonts w:ascii="Symbol" w:hAnsi="Symbol" w:hint="default"/>
+        <w:sz w:val="20"/>
+      </w:rPr>
+    </w:lvl>
+    <w:lvl w:ilvl="8" w:tentative="1">
+      <w:start w:val="1"/>
+      <w:numFmt w:val="bullet"/>
+      <w:lvlText w:val=""/>
+      <w:lvlJc w:val="left"/>
+      <w:pPr>
+        <w:tabs>
+          <w:tab w:val="num" w:pos="6480"/>
+        </w:tabs>
+        <w:ind w:left="6480" w:hanging="360"/>
+      </w:pPr>
+      <w:rPr>
+        <w:rFonts w:ascii="Symbol" w:hAnsi="Symbol" w:hint="default"/>
+        <w:sz w:val="20"/>
+      </w:rPr>
+    </w:lvl>
+  </w:abstractNum>
+  <w:abstractNum w:abstractNumId="10" w15:restartNumberingAfterBreak="0">
     <w:nsid w:val="65484FCA"/>
     <w:multiLevelType w:val="multilevel"/>
     <w:tmpl w:val="4009001D"/>
@@ -2872,7 +5159,269 @@
       </w:pPr>
     </w:lvl>
   </w:abstractNum>
-  <w:abstractNum w:abstractNumId="9" w15:restartNumberingAfterBreak="0">
+  <w:abstractNum w:abstractNumId="11" w15:restartNumberingAfterBreak="0">
+    <w:nsid w:val="69D025F5"/>
+    <w:multiLevelType w:val="hybridMultilevel"/>
+    <w:tmpl w:val="D26C1FA2"/>
+    <w:lvl w:ilvl="0" w:tplc="40090001">
+      <w:start w:val="1"/>
+      <w:numFmt w:val="bullet"/>
+      <w:lvlText w:val=""/>
+      <w:lvlJc w:val="left"/>
+      <w:pPr>
+        <w:ind w:left="720" w:hanging="360"/>
+      </w:pPr>
+      <w:rPr>
+        <w:rFonts w:ascii="Symbol" w:hAnsi="Symbol" w:hint="default"/>
+      </w:rPr>
+    </w:lvl>
+    <w:lvl w:ilvl="1" w:tplc="40090003">
+      <w:start w:val="1"/>
+      <w:numFmt w:val="bullet"/>
+      <w:lvlText w:val="o"/>
+      <w:lvlJc w:val="left"/>
+      <w:pPr>
+        <w:ind w:left="1440" w:hanging="360"/>
+      </w:pPr>
+      <w:rPr>
+        <w:rFonts w:ascii="Courier New" w:hAnsi="Courier New" w:cs="Courier New" w:hint="default"/>
+      </w:rPr>
+    </w:lvl>
+    <w:lvl w:ilvl="2" w:tplc="40090005" w:tentative="1">
+      <w:start w:val="1"/>
+      <w:numFmt w:val="bullet"/>
+      <w:lvlText w:val=""/>
+      <w:lvlJc w:val="left"/>
+      <w:pPr>
+        <w:ind w:left="2160" w:hanging="360"/>
+      </w:pPr>
+      <w:rPr>
+        <w:rFonts w:ascii="Wingdings" w:hAnsi="Wingdings" w:hint="default"/>
+      </w:rPr>
+    </w:lvl>
+    <w:lvl w:ilvl="3" w:tplc="40090001" w:tentative="1">
+      <w:start w:val="1"/>
+      <w:numFmt w:val="bullet"/>
+      <w:lvlText w:val=""/>
+      <w:lvlJc w:val="left"/>
+      <w:pPr>
+        <w:ind w:left="2880" w:hanging="360"/>
+      </w:pPr>
+      <w:rPr>
+        <w:rFonts w:ascii="Symbol" w:hAnsi="Symbol" w:hint="default"/>
+      </w:rPr>
+    </w:lvl>
+    <w:lvl w:ilvl="4" w:tplc="40090003" w:tentative="1">
+      <w:start w:val="1"/>
+      <w:numFmt w:val="bullet"/>
+      <w:lvlText w:val="o"/>
+      <w:lvlJc w:val="left"/>
+      <w:pPr>
+        <w:ind w:left="3600" w:hanging="360"/>
+      </w:pPr>
+      <w:rPr>
+        <w:rFonts w:ascii="Courier New" w:hAnsi="Courier New" w:cs="Courier New" w:hint="default"/>
+      </w:rPr>
+    </w:lvl>
+    <w:lvl w:ilvl="5" w:tplc="40090005" w:tentative="1">
+      <w:start w:val="1"/>
+      <w:numFmt w:val="bullet"/>
+      <w:lvlText w:val=""/>
+      <w:lvlJc w:val="left"/>
+      <w:pPr>
+        <w:ind w:left="4320" w:hanging="360"/>
+      </w:pPr>
+      <w:rPr>
+        <w:rFonts w:ascii="Wingdings" w:hAnsi="Wingdings" w:hint="default"/>
+      </w:rPr>
+    </w:lvl>
+    <w:lvl w:ilvl="6" w:tplc="40090001" w:tentative="1">
+      <w:start w:val="1"/>
+      <w:numFmt w:val="bullet"/>
+      <w:lvlText w:val=""/>
+      <w:lvlJc w:val="left"/>
+      <w:pPr>
+        <w:ind w:left="5040" w:hanging="360"/>
+      </w:pPr>
+      <w:rPr>
+        <w:rFonts w:ascii="Symbol" w:hAnsi="Symbol" w:hint="default"/>
+      </w:rPr>
+    </w:lvl>
+    <w:lvl w:ilvl="7" w:tplc="40090003" w:tentative="1">
+      <w:start w:val="1"/>
+      <w:numFmt w:val="bullet"/>
+      <w:lvlText w:val="o"/>
+      <w:lvlJc w:val="left"/>
+      <w:pPr>
+        <w:ind w:left="5760" w:hanging="360"/>
+      </w:pPr>
+      <w:rPr>
+        <w:rFonts w:ascii="Courier New" w:hAnsi="Courier New" w:cs="Courier New" w:hint="default"/>
+      </w:rPr>
+    </w:lvl>
+    <w:lvl w:ilvl="8" w:tplc="40090005" w:tentative="1">
+      <w:start w:val="1"/>
+      <w:numFmt w:val="bullet"/>
+      <w:lvlText w:val=""/>
+      <w:lvlJc w:val="left"/>
+      <w:pPr>
+        <w:ind w:left="6480" w:hanging="360"/>
+      </w:pPr>
+      <w:rPr>
+        <w:rFonts w:ascii="Wingdings" w:hAnsi="Wingdings" w:hint="default"/>
+      </w:rPr>
+    </w:lvl>
+  </w:abstractNum>
+  <w:abstractNum w:abstractNumId="12" w15:restartNumberingAfterBreak="0">
+    <w:nsid w:val="6CCE6E61"/>
+    <w:multiLevelType w:val="multilevel"/>
+    <w:tmpl w:val="7B9CA936"/>
+    <w:lvl w:ilvl="0">
+      <w:start w:val="1"/>
+      <w:numFmt w:val="bullet"/>
+      <w:lvlText w:val=""/>
+      <w:lvlJc w:val="left"/>
+      <w:pPr>
+        <w:tabs>
+          <w:tab w:val="num" w:pos="720"/>
+        </w:tabs>
+        <w:ind w:left="720" w:hanging="360"/>
+      </w:pPr>
+      <w:rPr>
+        <w:rFonts w:ascii="Symbol" w:hAnsi="Symbol" w:hint="default"/>
+        <w:sz w:val="20"/>
+      </w:rPr>
+    </w:lvl>
+    <w:lvl w:ilvl="1" w:tentative="1">
+      <w:start w:val="1"/>
+      <w:numFmt w:val="bullet"/>
+      <w:lvlText w:val=""/>
+      <w:lvlJc w:val="left"/>
+      <w:pPr>
+        <w:tabs>
+          <w:tab w:val="num" w:pos="1440"/>
+        </w:tabs>
+        <w:ind w:left="1440" w:hanging="360"/>
+      </w:pPr>
+      <w:rPr>
+        <w:rFonts w:ascii="Symbol" w:hAnsi="Symbol" w:hint="default"/>
+        <w:sz w:val="20"/>
+      </w:rPr>
+    </w:lvl>
+    <w:lvl w:ilvl="2" w:tentative="1">
+      <w:start w:val="1"/>
+      <w:numFmt w:val="bullet"/>
+      <w:lvlText w:val=""/>
+      <w:lvlJc w:val="left"/>
+      <w:pPr>
+        <w:tabs>
+          <w:tab w:val="num" w:pos="2160"/>
+        </w:tabs>
+        <w:ind w:left="2160" w:hanging="360"/>
+      </w:pPr>
+      <w:rPr>
+        <w:rFonts w:ascii="Symbol" w:hAnsi="Symbol" w:hint="default"/>
+        <w:sz w:val="20"/>
+      </w:rPr>
+    </w:lvl>
+    <w:lvl w:ilvl="3" w:tentative="1">
+      <w:start w:val="1"/>
+      <w:numFmt w:val="bullet"/>
+      <w:lvlText w:val=""/>
+      <w:lvlJc w:val="left"/>
+      <w:pPr>
+        <w:tabs>
+          <w:tab w:val="num" w:pos="2880"/>
+        </w:tabs>
+        <w:ind w:left="2880" w:hanging="360"/>
+      </w:pPr>
+      <w:rPr>
+        <w:rFonts w:ascii="Symbol" w:hAnsi="Symbol" w:hint="default"/>
+        <w:sz w:val="20"/>
+      </w:rPr>
+    </w:lvl>
+    <w:lvl w:ilvl="4" w:tentative="1">
+      <w:start w:val="1"/>
+      <w:numFmt w:val="bullet"/>
+      <w:lvlText w:val=""/>
+      <w:lvlJc w:val="left"/>
+      <w:pPr>
+        <w:tabs>
+          <w:tab w:val="num" w:pos="3600"/>
+        </w:tabs>
+        <w:ind w:left="3600" w:hanging="360"/>
+      </w:pPr>
+      <w:rPr>
+        <w:rFonts w:ascii="Symbol" w:hAnsi="Symbol" w:hint="default"/>
+        <w:sz w:val="20"/>
+      </w:rPr>
+    </w:lvl>
+    <w:lvl w:ilvl="5" w:tentative="1">
+      <w:start w:val="1"/>
+      <w:numFmt w:val="bullet"/>
+      <w:lvlText w:val=""/>
+      <w:lvlJc w:val="left"/>
+      <w:pPr>
+        <w:tabs>
+          <w:tab w:val="num" w:pos="4320"/>
+        </w:tabs>
+        <w:ind w:left="4320" w:hanging="360"/>
+      </w:pPr>
+      <w:rPr>
+        <w:rFonts w:ascii="Symbol" w:hAnsi="Symbol" w:hint="default"/>
+        <w:sz w:val="20"/>
+      </w:rPr>
+    </w:lvl>
+    <w:lvl w:ilvl="6" w:tentative="1">
+      <w:start w:val="1"/>
+      <w:numFmt w:val="bullet"/>
+      <w:lvlText w:val=""/>
+      <w:lvlJc w:val="left"/>
+      <w:pPr>
+        <w:tabs>
+          <w:tab w:val="num" w:pos="5040"/>
+        </w:tabs>
+        <w:ind w:left="5040" w:hanging="360"/>
+      </w:pPr>
+      <w:rPr>
+        <w:rFonts w:ascii="Symbol" w:hAnsi="Symbol" w:hint="default"/>
+        <w:sz w:val="20"/>
+      </w:rPr>
+    </w:lvl>
+    <w:lvl w:ilvl="7" w:tentative="1">
+      <w:start w:val="1"/>
+      <w:numFmt w:val="bullet"/>
+      <w:lvlText w:val=""/>
+      <w:lvlJc w:val="left"/>
+      <w:pPr>
+        <w:tabs>
+          <w:tab w:val="num" w:pos="5760"/>
+        </w:tabs>
+        <w:ind w:left="5760" w:hanging="360"/>
+      </w:pPr>
+      <w:rPr>
+        <w:rFonts w:ascii="Symbol" w:hAnsi="Symbol" w:hint="default"/>
+        <w:sz w:val="20"/>
+      </w:rPr>
+    </w:lvl>
+    <w:lvl w:ilvl="8" w:tentative="1">
+      <w:start w:val="1"/>
+      <w:numFmt w:val="bullet"/>
+      <w:lvlText w:val=""/>
+      <w:lvlJc w:val="left"/>
+      <w:pPr>
+        <w:tabs>
+          <w:tab w:val="num" w:pos="6480"/>
+        </w:tabs>
+        <w:ind w:left="6480" w:hanging="360"/>
+      </w:pPr>
+      <w:rPr>
+        <w:rFonts w:ascii="Symbol" w:hAnsi="Symbol" w:hint="default"/>
+        <w:sz w:val="20"/>
+      </w:rPr>
+    </w:lvl>
+  </w:abstractNum>
+  <w:abstractNum w:abstractNumId="13" w15:restartNumberingAfterBreak="0">
     <w:nsid w:val="6E214621"/>
     <w:multiLevelType w:val="hybridMultilevel"/>
     <w:tmpl w:val="5126A8E6"/>
@@ -2985,7 +5534,7 @@
       </w:rPr>
     </w:lvl>
   </w:abstractNum>
-  <w:abstractNum w:abstractNumId="10" w15:restartNumberingAfterBreak="0">
+  <w:abstractNum w:abstractNumId="14" w15:restartNumberingAfterBreak="0">
     <w:nsid w:val="76031B53"/>
     <w:multiLevelType w:val="hybridMultilevel"/>
     <w:tmpl w:val="3D4262AA"/>
@@ -3074,7 +5623,7 @@
       </w:pPr>
     </w:lvl>
   </w:abstractNum>
-  <w:abstractNum w:abstractNumId="11" w15:restartNumberingAfterBreak="0">
+  <w:abstractNum w:abstractNumId="15" w15:restartNumberingAfterBreak="0">
     <w:nsid w:val="77B94890"/>
     <w:multiLevelType w:val="hybridMultilevel"/>
     <w:tmpl w:val="E2E61B22"/>
@@ -3160,7 +5709,7 @@
       </w:pPr>
     </w:lvl>
   </w:abstractNum>
-  <w:abstractNum w:abstractNumId="12" w15:restartNumberingAfterBreak="0">
+  <w:abstractNum w:abstractNumId="16" w15:restartNumberingAfterBreak="0">
     <w:nsid w:val="7BFC5819"/>
     <w:multiLevelType w:val="hybridMultilevel"/>
     <w:tmpl w:val="51DCFEC6"/>
@@ -3277,28 +5826,28 @@
     <w:abstractNumId w:val="3"/>
   </w:num>
   <w:num w:numId="2" w16cid:durableId="1652754006">
-    <w:abstractNumId w:val="5"/>
+    <w:abstractNumId w:val="6"/>
   </w:num>
   <w:num w:numId="3" w16cid:durableId="1289435229">
-    <w:abstractNumId w:val="7"/>
+    <w:abstractNumId w:val="8"/>
   </w:num>
   <w:num w:numId="4" w16cid:durableId="2103719202">
-    <w:abstractNumId w:val="10"/>
+    <w:abstractNumId w:val="14"/>
   </w:num>
   <w:num w:numId="5" w16cid:durableId="319118213">
     <w:abstractNumId w:val="2"/>
   </w:num>
   <w:num w:numId="6" w16cid:durableId="1443187905">
-    <w:abstractNumId w:val="9"/>
+    <w:abstractNumId w:val="13"/>
   </w:num>
   <w:num w:numId="7" w16cid:durableId="1326322175">
-    <w:abstractNumId w:val="6"/>
+    <w:abstractNumId w:val="7"/>
   </w:num>
   <w:num w:numId="8" w16cid:durableId="236137838">
-    <w:abstractNumId w:val="4"/>
+    <w:abstractNumId w:val="5"/>
   </w:num>
   <w:num w:numId="9" w16cid:durableId="421070863">
-    <w:abstractNumId w:val="12"/>
+    <w:abstractNumId w:val="16"/>
   </w:num>
   <w:num w:numId="10" w16cid:durableId="1741561288">
     <w:abstractNumId w:val="1"/>
@@ -3307,10 +5856,22 @@
     <w:abstractNumId w:val="0"/>
   </w:num>
   <w:num w:numId="12" w16cid:durableId="1916547507">
-    <w:abstractNumId w:val="8"/>
+    <w:abstractNumId w:val="10"/>
   </w:num>
   <w:num w:numId="13" w16cid:durableId="2050061522">
+    <w:abstractNumId w:val="15"/>
+  </w:num>
+  <w:num w:numId="14" w16cid:durableId="1189026996">
+    <w:abstractNumId w:val="9"/>
+  </w:num>
+  <w:num w:numId="15" w16cid:durableId="580527840">
+    <w:abstractNumId w:val="4"/>
+  </w:num>
+  <w:num w:numId="16" w16cid:durableId="1018115821">
     <w:abstractNumId w:val="11"/>
+  </w:num>
+  <w:num w:numId="17" w16cid:durableId="76901079">
+    <w:abstractNumId w:val="12"/>
   </w:num>
 </w:numbering>
 </file>
@@ -3787,6 +6348,56 @@
       <w:shd w:val="clear" w:color="auto" w:fill="E1DFDD"/>
     </w:rPr>
   </w:style>
+  <w:style w:type="character" w:customStyle="1" w:styleId="hljs-meta">
+    <w:name w:val="hljs-meta"/>
+    <w:basedOn w:val="DefaultParagraphFont"/>
+    <w:rsid w:val="007C2EB8"/>
+  </w:style>
+  <w:style w:type="character" w:customStyle="1" w:styleId="hljs-meta-keyword">
+    <w:name w:val="hljs-meta-keyword"/>
+    <w:basedOn w:val="DefaultParagraphFont"/>
+    <w:rsid w:val="007C2EB8"/>
+  </w:style>
+  <w:style w:type="character" w:customStyle="1" w:styleId="hljs-meta-string">
+    <w:name w:val="hljs-meta-string"/>
+    <w:basedOn w:val="DefaultParagraphFont"/>
+    <w:rsid w:val="007C2EB8"/>
+  </w:style>
+  <w:style w:type="character" w:customStyle="1" w:styleId="hljs-function">
+    <w:name w:val="hljs-function"/>
+    <w:basedOn w:val="DefaultParagraphFont"/>
+    <w:rsid w:val="007C2EB8"/>
+  </w:style>
+  <w:style w:type="character" w:customStyle="1" w:styleId="hljs-keyword">
+    <w:name w:val="hljs-keyword"/>
+    <w:basedOn w:val="DefaultParagraphFont"/>
+    <w:rsid w:val="007C2EB8"/>
+  </w:style>
+  <w:style w:type="character" w:customStyle="1" w:styleId="hljs-title">
+    <w:name w:val="hljs-title"/>
+    <w:basedOn w:val="DefaultParagraphFont"/>
+    <w:rsid w:val="007C2EB8"/>
+  </w:style>
+  <w:style w:type="character" w:customStyle="1" w:styleId="hljs-params">
+    <w:name w:val="hljs-params"/>
+    <w:basedOn w:val="DefaultParagraphFont"/>
+    <w:rsid w:val="007C2EB8"/>
+  </w:style>
+  <w:style w:type="character" w:customStyle="1" w:styleId="hljs-number">
+    <w:name w:val="hljs-number"/>
+    <w:basedOn w:val="DefaultParagraphFont"/>
+    <w:rsid w:val="007C2EB8"/>
+  </w:style>
+  <w:style w:type="character" w:customStyle="1" w:styleId="hljs-string">
+    <w:name w:val="hljs-string"/>
+    <w:basedOn w:val="DefaultParagraphFont"/>
+    <w:rsid w:val="007C2EB8"/>
+  </w:style>
+  <w:style w:type="character" w:customStyle="1" w:styleId="hljs-comment">
+    <w:name w:val="hljs-comment"/>
+    <w:basedOn w:val="DefaultParagraphFont"/>
+    <w:rsid w:val="007C2EB8"/>
+  </w:style>
 </w:styles>
 </file>
 

</xml_diff>